<commit_message>
* Update Release History * Bump version number
</commit_message>
<xml_diff>
--- a/documentation/SimpleRelevanceLINKIntegrationDocuments.docx
+++ b/documentation/SimpleRelevanceLINKIntegrationDocuments.docx
@@ -19,11 +19,6 @@
         </w:rPr>
         <w:t xml:space="preserve">&lt;SimpleRelevance&gt;</w:t>
       </w:r>
-      <w:r>
-        <w:rPr>
-          <w:rtl w:val="0"/>
-        </w:rPr>
-      </w:r>
     </w:p>
     <w:p>
       <w:pPr>
@@ -44,6 +39,16 @@
     </w:p>
     <w:p>
       <w:pPr>
+        <w:contextualSpacing w:val="0"/>
+      </w:pPr>
+      <w:r>
+        <w:rPr>
+          <w:rtl w:val="0"/>
+        </w:rPr>
+      </w:r>
+    </w:p>
+    <w:p>
+      <w:pPr>
         <w:spacing w:lineRule="auto" w:after="240" w:line="240" w:before="480"/>
         <w:contextualSpacing w:val="0"/>
         <w:jc w:val="right"/>
@@ -67,7 +72,7 @@
           <w:sz w:val="24"/>
           <w:rtl w:val="0"/>
         </w:rPr>
-        <w:t xml:space="preserve">0.9.0</w:t>
+        <w:t xml:space="preserve">1.0.1</w:t>
       </w:r>
       <w:r>
         <w:rPr>
@@ -79,24 +84,19 @@
         </w:rPr>
         <w:t xml:space="preserve">&gt;</w:t>
       </w:r>
-      <w:r>
-        <w:rPr>
-          <w:rtl w:val="0"/>
-        </w:rPr>
-      </w:r>
     </w:p>
     <w:p>
       <w:pPr>
         <w:spacing w:lineRule="auto" w:line="240"/>
-        <w:ind w:firstLine="0" w:right="-1186"/>
+        <w:ind w:firstLine="0" w:right="-1185"/>
         <w:contextualSpacing w:val="0"/>
         <w:jc w:val="center"/>
       </w:pPr>
       <w:r>
         <w:drawing>
-          <wp:inline>
+          <wp:inline distR="19050" distT="19050" distB="19050" distL="19050">
             <wp:extent cy="2857500" cx="4457700"/>
-            <wp:docPr id="2" name="image00.png"/>
+            <wp:docPr id="3" name="image00.png"/>
             <a:graphic>
               <a:graphicData uri="http://schemas.openxmlformats.org/drawingml/2006/picture">
                 <pic:pic>
@@ -131,7 +131,7 @@
     <w:p>
       <w:pPr>
         <w:spacing w:lineRule="auto" w:line="240"/>
-        <w:ind w:firstLine="0" w:right="-1186"/>
+        <w:ind w:firstLine="0" w:right="-1185"/>
         <w:contextualSpacing w:val="0"/>
         <w:jc w:val="center"/>
       </w:pPr>
@@ -150,8 +150,18 @@
     </w:p>
     <w:p>
       <w:pPr>
+        <w:contextualSpacing w:val="0"/>
+      </w:pPr>
+      <w:r>
+        <w:rPr>
+          <w:rtl w:val="0"/>
+        </w:rPr>
+      </w:r>
+    </w:p>
+    <w:p>
+      <w:pPr>
         <w:spacing w:lineRule="auto" w:line="240"/>
-        <w:ind w:firstLine="0" w:right="-1186"/>
+        <w:ind w:firstLine="0" w:right="-1185"/>
         <w:contextualSpacing w:val="0"/>
         <w:jc w:val="center"/>
       </w:pPr>
@@ -164,10 +174,10 @@
     <w:p>
       <w:pPr>
         <w:spacing w:lineRule="auto" w:after="0" w:line="276" w:before="480"/>
-        <w:ind w:left="0" w:firstLine="0"/>
-        <w:contextualSpacing w:val="0"/>
-      </w:pPr>
-      <w:bookmarkStart w:id="1" w:colFirst="0" w:name="h.1fob9te" w:colLast="0"/>
+        <w:ind w:firstLine="0"/>
+        <w:contextualSpacing w:val="0"/>
+      </w:pPr>
+      <w:bookmarkStart w:id="1" w:colFirst="0" w:name="h.30j0zll" w:colLast="0"/>
       <w:bookmarkEnd w:id="1"/>
       <w:r>
         <w:rPr>
@@ -189,8 +199,18 @@
     </w:p>
     <w:p>
       <w:pPr>
+        <w:contextualSpacing w:val="0"/>
+      </w:pPr>
+      <w:r>
+        <w:rPr>
+          <w:rtl w:val="0"/>
+        </w:rPr>
+      </w:r>
+    </w:p>
+    <w:p>
+      <w:pPr>
         <w:spacing w:lineRule="auto" w:after="0" w:line="276" w:before="0"/>
-        <w:ind w:left="0" w:firstLine="0" w:right="0"/>
+        <w:ind w:firstLine="0"/>
         <w:contextualSpacing w:val="0"/>
         <w:jc w:val="left"/>
       </w:pPr>
@@ -205,7 +225,7 @@
         <w:ind w:left="360" w:firstLine="0"/>
         <w:contextualSpacing w:val="0"/>
       </w:pPr>
-      <w:hyperlink w:anchor="h.3znysh7">
+      <w:hyperlink w:anchor="h.2et92p0">
         <w:r>
           <w:rPr>
             <w:color w:val="1155cc"/>
@@ -215,18 +235,13 @@
           <w:t xml:space="preserve">Summary</w:t>
         </w:r>
       </w:hyperlink>
-      <w:r>
-        <w:rPr>
-          <w:rtl w:val="0"/>
-        </w:rPr>
-      </w:r>
     </w:p>
     <w:p>
       <w:pPr>
         <w:ind w:left="360" w:firstLine="0"/>
         <w:contextualSpacing w:val="0"/>
       </w:pPr>
-      <w:hyperlink w:anchor="h.2et92p0">
+      <w:hyperlink w:anchor="h.tyjcwt">
         <w:r>
           <w:rPr>
             <w:color w:val="1155cc"/>
@@ -236,18 +251,13 @@
           <w:t xml:space="preserve">Component Overview</w:t>
         </w:r>
       </w:hyperlink>
-      <w:r>
-        <w:rPr>
-          <w:rtl w:val="0"/>
-        </w:rPr>
-      </w:r>
     </w:p>
     <w:p>
       <w:pPr>
         <w:ind w:left="720" w:firstLine="0"/>
         <w:contextualSpacing w:val="0"/>
       </w:pPr>
-      <w:hyperlink w:anchor="h.tyjcwt">
+      <w:hyperlink w:anchor="h.3dy6vkm">
         <w:r>
           <w:rPr>
             <w:color w:val="1155cc"/>
@@ -257,18 +267,13 @@
           <w:t xml:space="preserve">Functional Overview</w:t>
         </w:r>
       </w:hyperlink>
-      <w:r>
-        <w:rPr>
-          <w:rtl w:val="0"/>
-        </w:rPr>
-      </w:r>
     </w:p>
     <w:p>
       <w:pPr>
         <w:ind w:left="720" w:firstLine="0"/>
         <w:contextualSpacing w:val="0"/>
       </w:pPr>
-      <w:hyperlink w:anchor="h.3dy6vkm">
+      <w:hyperlink w:anchor="h.1t3h5sf">
         <w:r>
           <w:rPr>
             <w:color w:val="1155cc"/>
@@ -278,11 +283,6 @@
           <w:t xml:space="preserve">Use Cases</w:t>
         </w:r>
       </w:hyperlink>
-      <w:r>
-        <w:rPr>
-          <w:rtl w:val="0"/>
-        </w:rPr>
-      </w:r>
     </w:p>
     <w:p>
       <w:pPr>
@@ -299,11 +299,6 @@
           <w:t xml:space="preserve">Limitations, Constraints</w:t>
         </w:r>
       </w:hyperlink>
-      <w:r>
-        <w:rPr>
-          <w:rtl w:val="0"/>
-        </w:rPr>
-      </w:r>
     </w:p>
     <w:p>
       <w:pPr>
@@ -320,11 +315,6 @@
           <w:t xml:space="preserve">Compatibility</w:t>
         </w:r>
       </w:hyperlink>
-      <w:r>
-        <w:rPr>
-          <w:rtl w:val="0"/>
-        </w:rPr>
-      </w:r>
     </w:p>
     <w:p>
       <w:pPr>
@@ -341,18 +331,13 @@
           <w:t xml:space="preserve">Privacy, Payment</w:t>
         </w:r>
       </w:hyperlink>
-      <w:r>
-        <w:rPr>
-          <w:rtl w:val="0"/>
-        </w:rPr>
-      </w:r>
     </w:p>
     <w:p>
       <w:pPr>
         <w:ind w:left="720" w:firstLine="0"/>
         <w:contextualSpacing w:val="0"/>
       </w:pPr>
-      <w:hyperlink w:anchor="h.lnxbz9">
+      <w:hyperlink w:anchor="h.3rdcrjn">
         <w:r>
           <w:rPr>
             <w:color w:val="1155cc"/>
@@ -362,18 +347,13 @@
           <w:t xml:space="preserve">Setup</w:t>
         </w:r>
       </w:hyperlink>
-      <w:r>
-        <w:rPr>
-          <w:rtl w:val="0"/>
-        </w:rPr>
-      </w:r>
     </w:p>
     <w:p>
       <w:pPr>
         <w:ind w:left="1440" w:firstLine="0"/>
         <w:contextualSpacing w:val="0"/>
       </w:pPr>
-      <w:hyperlink w:anchor="h.t71s4xzd37w4">
+      <w:hyperlink w:anchor="h.26in1rg">
         <w:r>
           <w:rPr>
             <w:color w:val="1155cc"/>
@@ -383,18 +363,13 @@
           <w:t xml:space="preserve">Verify Installation</w:t>
         </w:r>
       </w:hyperlink>
-      <w:r>
-        <w:rPr>
-          <w:rtl w:val="0"/>
-        </w:rPr>
-      </w:r>
     </w:p>
     <w:p>
       <w:pPr>
         <w:ind w:left="720" w:firstLine="0"/>
         <w:contextualSpacing w:val="0"/>
       </w:pPr>
-      <w:hyperlink w:anchor="h.35nkun2">
+      <w:hyperlink w:anchor="h.lnxbz9">
         <w:r>
           <w:rPr>
             <w:color w:val="1155cc"/>
@@ -404,18 +379,13 @@
           <w:t xml:space="preserve">Configuration</w:t>
         </w:r>
       </w:hyperlink>
-      <w:r>
-        <w:rPr>
-          <w:rtl w:val="0"/>
-        </w:rPr>
-      </w:r>
     </w:p>
     <w:p>
       <w:pPr>
         <w:ind w:left="1440" w:firstLine="0"/>
         <w:contextualSpacing w:val="0"/>
       </w:pPr>
-      <w:hyperlink w:anchor="h.m9s00tv2hjxp">
+      <w:hyperlink w:anchor="h.35nkun2">
         <w:r>
           <w:rPr>
             <w:color w:val="1155cc"/>
@@ -425,18 +395,13 @@
           <w:t xml:space="preserve">Setup schedule jobs</w:t>
         </w:r>
       </w:hyperlink>
-      <w:r>
-        <w:rPr>
-          <w:rtl w:val="0"/>
-        </w:rPr>
-      </w:r>
     </w:p>
     <w:p>
       <w:pPr>
         <w:ind w:left="720" w:firstLine="0"/>
         <w:contextualSpacing w:val="0"/>
       </w:pPr>
-      <w:hyperlink w:anchor="h.i2qk5o4i6x9a">
+      <w:hyperlink w:anchor="h.1ksv4uv">
         <w:r>
           <w:rPr>
             <w:color w:val="1155cc"/>
@@ -446,18 +411,13 @@
           <w:t xml:space="preserve">SimpleRelevance API credentials</w:t>
         </w:r>
       </w:hyperlink>
-      <w:r>
-        <w:rPr>
-          <w:rtl w:val="0"/>
-        </w:rPr>
-      </w:r>
     </w:p>
     <w:p>
       <w:pPr>
         <w:ind w:left="720" w:firstLine="0"/>
         <w:contextualSpacing w:val="0"/>
       </w:pPr>
-      <w:hyperlink w:anchor="h.77bz9dgdtuly">
+      <w:hyperlink w:anchor="h.44sinio">
         <w:r>
           <w:rPr>
             <w:color w:val="1155cc"/>
@@ -467,18 +427,13 @@
           <w:t xml:space="preserve">Schedule jobs notification</w:t>
         </w:r>
       </w:hyperlink>
-      <w:r>
-        <w:rPr>
-          <w:rtl w:val="0"/>
-        </w:rPr>
-      </w:r>
     </w:p>
     <w:p>
       <w:pPr>
         <w:ind w:left="1440" w:firstLine="0"/>
         <w:contextualSpacing w:val="0"/>
       </w:pPr>
-      <w:hyperlink w:anchor="h.yh9bayimbbbx">
+      <w:hyperlink w:anchor="h.2jxsxqh">
         <w:r>
           <w:rPr>
             <w:color w:val="1155cc"/>
@@ -488,18 +443,13 @@
           <w:t xml:space="preserve">Logging</w:t>
         </w:r>
       </w:hyperlink>
-      <w:r>
-        <w:rPr>
-          <w:rtl w:val="0"/>
-        </w:rPr>
-      </w:r>
     </w:p>
     <w:p>
       <w:pPr>
         <w:ind w:left="1440" w:firstLine="0"/>
         <w:contextualSpacing w:val="0"/>
       </w:pPr>
-      <w:hyperlink w:anchor="h.ramwj3k7vqq2">
+      <w:hyperlink w:anchor="h.z337ya">
         <w:r>
           <w:rPr>
             <w:color w:val="1155cc"/>
@@ -509,18 +459,13 @@
           <w:t xml:space="preserve">Enable logging</w:t>
         </w:r>
       </w:hyperlink>
-      <w:r>
-        <w:rPr>
-          <w:rtl w:val="0"/>
-        </w:rPr>
-      </w:r>
     </w:p>
     <w:p>
       <w:pPr>
         <w:ind w:left="360" w:firstLine="0"/>
         <w:contextualSpacing w:val="0"/>
       </w:pPr>
-      <w:hyperlink w:anchor="h.z337ya">
+      <w:hyperlink w:anchor="h.3j2qqm3">
         <w:r>
           <w:rPr>
             <w:color w:val="1155cc"/>
@@ -530,18 +475,13 @@
           <w:t xml:space="preserve">Operations, Maintenance</w:t>
         </w:r>
       </w:hyperlink>
-      <w:r>
-        <w:rPr>
-          <w:rtl w:val="0"/>
-        </w:rPr>
-      </w:r>
     </w:p>
     <w:p>
       <w:pPr>
         <w:ind w:left="720" w:firstLine="0"/>
         <w:contextualSpacing w:val="0"/>
       </w:pPr>
-      <w:hyperlink w:anchor="h.3j2qqm3">
+      <w:hyperlink w:anchor="h.1y810tw">
         <w:r>
           <w:rPr>
             <w:color w:val="1155cc"/>
@@ -551,11 +491,6 @@
           <w:t xml:space="preserve">Data Storage</w:t>
         </w:r>
       </w:hyperlink>
-      <w:r>
-        <w:rPr>
-          <w:rtl w:val="0"/>
-        </w:rPr>
-      </w:r>
     </w:p>
     <w:p>
       <w:pPr>
@@ -572,31 +507,19 @@
           <w:t xml:space="preserve">Support</w:t>
         </w:r>
       </w:hyperlink>
-      <w:r>
-        <w:rPr>
-          <w:rtl w:val="0"/>
-        </w:rPr>
-      </w:r>
     </w:p>
     <w:p>
       <w:pPr>
         <w:ind w:left="360" w:firstLine="0"/>
         <w:contextualSpacing w:val="0"/>
       </w:pPr>
-      <w:hyperlink w:anchor="h.7sc8ym9p5zxx">
-        <w:r>
-          <w:rPr>
-            <w:color w:val="1155cc"/>
-            <w:u w:val="single"/>
-            <w:rtl w:val="0"/>
-          </w:rPr>
-          <w:t xml:space="preserve">User Guide-</w:t>
-        </w:r>
-      </w:hyperlink>
-      <w:r>
-        <w:rPr>
-          <w:rtl w:val="0"/>
-        </w:rPr>
+      <w:r>
+        <w:rPr>
+          <w:color w:val="1155cc"/>
+          <w:u w:val="single"/>
+          <w:rtl w:val="0"/>
+        </w:rPr>
+        <w:t xml:space="preserve">User Guide-</w:t>
       </w:r>
     </w:p>
     <w:p>
@@ -604,7 +527,7 @@
         <w:ind w:left="720" w:firstLine="0"/>
         <w:contextualSpacing w:val="0"/>
       </w:pPr>
-      <w:hyperlink w:anchor="h.3whwml4">
+      <w:hyperlink w:anchor="h.1ci93xb">
         <w:r>
           <w:rPr>
             <w:color w:val="1155cc"/>
@@ -614,18 +537,13 @@
           <w:t xml:space="preserve">Roles, Responsibilities</w:t>
         </w:r>
       </w:hyperlink>
-      <w:r>
-        <w:rPr>
-          <w:rtl w:val="0"/>
-        </w:rPr>
-      </w:r>
     </w:p>
     <w:p>
       <w:pPr>
         <w:ind w:left="720" w:firstLine="0"/>
         <w:contextualSpacing w:val="0"/>
       </w:pPr>
-      <w:hyperlink w:anchor="h.2bn6wsx">
+      <w:hyperlink w:anchor="h.3whwml4">
         <w:r>
           <w:rPr>
             <w:color w:val="1155cc"/>
@@ -635,18 +553,13 @@
           <w:t xml:space="preserve">Business Manager</w:t>
         </w:r>
       </w:hyperlink>
-      <w:r>
-        <w:rPr>
-          <w:rtl w:val="0"/>
-        </w:rPr>
-      </w:r>
     </w:p>
     <w:p>
       <w:pPr>
         <w:ind w:left="720" w:firstLine="0"/>
         <w:contextualSpacing w:val="0"/>
       </w:pPr>
-      <w:hyperlink w:anchor="h.3as4poj">
+      <w:hyperlink w:anchor="h.2bn6wsx">
         <w:r>
           <w:rPr>
             <w:color w:val="1155cc"/>
@@ -656,18 +569,13 @@
           <w:t xml:space="preserve">Storefront Functionality</w:t>
         </w:r>
       </w:hyperlink>
-      <w:r>
-        <w:rPr>
-          <w:rtl w:val="0"/>
-        </w:rPr>
-      </w:r>
     </w:p>
     <w:p>
       <w:pPr>
         <w:ind w:left="360" w:firstLine="0"/>
         <w:contextualSpacing w:val="0"/>
       </w:pPr>
-      <w:hyperlink w:anchor="h.4qjmu0p4xntp">
+      <w:hyperlink w:anchor="h.qsh70q">
         <w:r>
           <w:rPr>
             <w:color w:val="1155cc"/>
@@ -677,25 +585,22 @@
           <w:t xml:space="preserve">Release History</w:t>
         </w:r>
       </w:hyperlink>
-      <w:r>
-        <w:rPr>
-          <w:rtl w:val="0"/>
-        </w:rPr>
-      </w:r>
     </w:p>
     <w:p>
       <w:pPr>
         <w:pStyle w:val="Heading1"/>
-        <w:ind w:left="0" w:firstLine="0"/>
-        <w:contextualSpacing w:val="0"/>
-      </w:pPr>
-      <w:bookmarkStart w:id="2" w:colFirst="0" w:name="h.wd82unxaytad" w:colLast="0"/>
+        <w:ind w:firstLine="0"/>
+        <w:contextualSpacing w:val="0"/>
+      </w:pPr>
+      <w:bookmarkStart w:id="2" w:colFirst="0" w:name="h.1fob9te" w:colLast="0"/>
       <w:bookmarkEnd w:id="2"/>
-      <w:r>
-        <w:rPr>
-          <w:rtl w:val="0"/>
-        </w:rPr>
-      </w:r>
+      <w:hyperlink w:anchor="h.4qjmu0p4xntp">
+        <w:r>
+          <w:rPr>
+            <w:rtl w:val="0"/>
+          </w:rPr>
+        </w:r>
+      </w:hyperlink>
     </w:p>
     <w:p>
       <w:r>
@@ -704,29 +609,45 @@
     </w:p>
     <w:p>
       <w:pPr>
+        <w:contextualSpacing w:val="0"/>
+      </w:pPr>
+      <w:hyperlink w:anchor="h.4qjmu0p4xntp">
+        <w:r>
+          <w:rPr>
+            <w:rtl w:val="0"/>
+          </w:rPr>
+        </w:r>
+      </w:hyperlink>
+    </w:p>
+    <w:p>
+      <w:pPr>
         <w:pStyle w:val="Heading1"/>
-        <w:ind w:left="0" w:firstLine="0"/>
-        <w:contextualSpacing w:val="0"/>
-      </w:pPr>
-      <w:bookmarkStart w:id="3" w:colFirst="0" w:name="h.xpra914jerpm" w:colLast="0"/>
+        <w:ind w:firstLine="0"/>
+        <w:contextualSpacing w:val="0"/>
+      </w:pPr>
+      <w:bookmarkStart w:id="3" w:colFirst="0" w:name="h.3znysh7" w:colLast="0"/>
       <w:bookmarkEnd w:id="3"/>
-      <w:r>
-        <w:rPr>
-          <w:rtl w:val="0"/>
-        </w:rPr>
-      </w:r>
+      <w:hyperlink w:anchor="h.4qjmu0p4xntp">
+        <w:r>
+          <w:rPr>
+            <w:rtl w:val="0"/>
+          </w:rPr>
+        </w:r>
+      </w:hyperlink>
     </w:p>
     <w:p>
       <w:pPr>
         <w:pStyle w:val="Heading1"/>
         <w:numPr>
           <w:ilvl w:val="0"/>
-          <w:numId w:val="2"/>
+          <w:numId w:val="6"/>
         </w:numPr>
+        <w:spacing w:lineRule="auto" w:before="0"/>
+        <w:ind w:left="720" w:firstLine="360"/>
         <w:contextualSpacing w:val="1"/>
         <w:rPr/>
       </w:pPr>
-      <w:bookmarkStart w:id="4" w:colFirst="0" w:name="h.3znysh7" w:colLast="0"/>
+      <w:bookmarkStart w:id="4" w:colFirst="0" w:name="h.2et92p0" w:colLast="0"/>
       <w:bookmarkEnd w:id="4"/>
       <w:r>
         <w:rPr>
@@ -744,7 +665,17 @@
     </w:p>
     <w:p>
       <w:pPr>
-        <w:ind w:left="0" w:firstLine="0"/>
+        <w:contextualSpacing w:val="0"/>
+      </w:pPr>
+      <w:r>
+        <w:rPr>
+          <w:rtl w:val="0"/>
+        </w:rPr>
+      </w:r>
+    </w:p>
+    <w:p>
+      <w:pPr>
+        <w:ind w:firstLine="0"/>
         <w:contextualSpacing w:val="0"/>
       </w:pPr>
       <w:r>
@@ -802,15 +733,20 @@
         </w:rPr>
         <w:t xml:space="preserve"> to your SimpleRelevance account via SimpleRelevanc API.</w:t>
       </w:r>
-      <w:r>
-        <w:rPr>
-          <w:rtl w:val="0"/>
-        </w:rPr>
-      </w:r>
     </w:p>
     <w:p>
       <w:r>
         <w:br w:type="page"/>
+      </w:r>
+    </w:p>
+    <w:p>
+      <w:pPr>
+        <w:contextualSpacing w:val="0"/>
+      </w:pPr>
+      <w:r>
+        <w:rPr>
+          <w:rtl w:val="0"/>
+        </w:rPr>
       </w:r>
     </w:p>
     <w:p>
@@ -828,12 +764,13 @@
         <w:pStyle w:val="Heading1"/>
         <w:numPr>
           <w:ilvl w:val="0"/>
-          <w:numId w:val="2"/>
+          <w:numId w:val="6"/>
         </w:numPr>
+        <w:ind w:left="720" w:firstLine="360"/>
         <w:contextualSpacing w:val="1"/>
         <w:rPr/>
       </w:pPr>
-      <w:bookmarkStart w:id="5" w:colFirst="0" w:name="h.2et92p0" w:colLast="0"/>
+      <w:bookmarkStart w:id="5" w:colFirst="0" w:name="h.tyjcwt" w:colLast="0"/>
       <w:bookmarkEnd w:id="5"/>
       <w:r>
         <w:rPr>
@@ -861,14 +798,25 @@
     </w:p>
     <w:p>
       <w:pPr>
+        <w:contextualSpacing w:val="0"/>
+      </w:pPr>
+      <w:r>
+        <w:rPr>
+          <w:rtl w:val="0"/>
+        </w:rPr>
+      </w:r>
+    </w:p>
+    <w:p>
+      <w:pPr>
         <w:pStyle w:val="Heading2"/>
         <w:numPr>
           <w:ilvl w:val="1"/>
-          <w:numId w:val="2"/>
+          <w:numId w:val="6"/>
         </w:numPr>
+        <w:ind w:left="1800" w:firstLine="1080"/>
         <w:rPr/>
       </w:pPr>
-      <w:bookmarkStart w:id="6" w:colFirst="0" w:name="h.tyjcwt" w:colLast="0"/>
+      <w:bookmarkStart w:id="6" w:colFirst="0" w:name="h.3dy6vkm" w:colLast="0"/>
       <w:bookmarkEnd w:id="6"/>
       <w:r>
         <w:rPr>
@@ -886,7 +834,17 @@
     </w:p>
     <w:p>
       <w:pPr>
-        <w:ind w:left="0" w:firstLine="720"/>
+        <w:contextualSpacing w:val="0"/>
+      </w:pPr>
+      <w:r>
+        <w:rPr>
+          <w:rtl w:val="0"/>
+        </w:rPr>
+      </w:r>
+    </w:p>
+    <w:p>
+      <w:pPr>
+        <w:ind w:firstLine="720"/>
         <w:contextualSpacing w:val="0"/>
       </w:pPr>
       <w:r>
@@ -942,11 +900,6 @@
           <w:rtl w:val="0"/>
         </w:rPr>
         <w:t xml:space="preserve">If you set it up, this export process can log every step of the way.  Also, Schedule Jobs can be set up to notify us or you about the job result.</w:t>
-      </w:r>
-      <w:r>
-        <w:rPr>
-          <w:rtl w:val="0"/>
-        </w:rPr>
       </w:r>
     </w:p>
     <w:p>
@@ -964,11 +917,12 @@
         <w:pStyle w:val="Heading2"/>
         <w:numPr>
           <w:ilvl w:val="1"/>
-          <w:numId w:val="2"/>
+          <w:numId w:val="6"/>
         </w:numPr>
+        <w:ind w:left="1800" w:firstLine="1080"/>
         <w:rPr/>
       </w:pPr>
-      <w:bookmarkStart w:id="7" w:colFirst="0" w:name="h.3dy6vkm" w:colLast="0"/>
+      <w:bookmarkStart w:id="7" w:colFirst="0" w:name="h.1t3h5sf" w:colLast="0"/>
       <w:bookmarkEnd w:id="7"/>
       <w:r>
         <w:rPr>
@@ -986,6 +940,16 @@
     </w:p>
     <w:p>
       <w:pPr>
+        <w:contextualSpacing w:val="0"/>
+      </w:pPr>
+      <w:r>
+        <w:rPr>
+          <w:rtl w:val="0"/>
+        </w:rPr>
+      </w:r>
+    </w:p>
+    <w:p>
+      <w:pPr>
         <w:ind w:firstLine="720"/>
         <w:contextualSpacing w:val="0"/>
       </w:pPr>
@@ -1036,8 +1000,9 @@
         <w:pStyle w:val="Heading2"/>
         <w:numPr>
           <w:ilvl w:val="1"/>
-          <w:numId w:val="2"/>
+          <w:numId w:val="6"/>
         </w:numPr>
+        <w:ind w:left="1800" w:firstLine="1080"/>
         <w:rPr/>
       </w:pPr>
       <w:bookmarkStart w:id="8" w:colFirst="0" w:name="h.4d34og8" w:colLast="0"/>
@@ -1058,6 +1023,16 @@
     </w:p>
     <w:p>
       <w:pPr>
+        <w:contextualSpacing w:val="0"/>
+      </w:pPr>
+      <w:r>
+        <w:rPr>
+          <w:rtl w:val="0"/>
+        </w:rPr>
+      </w:r>
+    </w:p>
+    <w:p>
+      <w:pPr>
         <w:ind w:firstLine="720"/>
         <w:contextualSpacing w:val="0"/>
       </w:pPr>
@@ -1107,8 +1082,9 @@
         <w:pStyle w:val="Heading2"/>
         <w:numPr>
           <w:ilvl w:val="1"/>
-          <w:numId w:val="2"/>
+          <w:numId w:val="6"/>
         </w:numPr>
+        <w:ind w:left="1800" w:firstLine="1080"/>
         <w:rPr/>
       </w:pPr>
       <w:bookmarkStart w:id="9" w:colFirst="0" w:name="h.2s8eyo1" w:colLast="0"/>
@@ -1129,6 +1105,16 @@
     </w:p>
     <w:p>
       <w:pPr>
+        <w:contextualSpacing w:val="0"/>
+      </w:pPr>
+      <w:r>
+        <w:rPr>
+          <w:rtl w:val="0"/>
+        </w:rPr>
+      </w:r>
+    </w:p>
+    <w:p>
+      <w:pPr>
         <w:ind w:firstLine="720"/>
         <w:contextualSpacing w:val="0"/>
       </w:pPr>
@@ -1148,11 +1134,6 @@
           <w:rtl w:val="0"/>
         </w:rPr>
         <w:t xml:space="preserve">The SimpleRelevance Demandware Business Manager Extension has been implemented on Demandware version 13.4. This is the only requirement to have this integration technically working properly.</w:t>
-      </w:r>
-      <w:r>
-        <w:rPr>
-          <w:rtl w:val="0"/>
-        </w:rPr>
       </w:r>
     </w:p>
     <w:p>
@@ -1220,8 +1201,9 @@
         <w:pStyle w:val="Heading2"/>
         <w:numPr>
           <w:ilvl w:val="1"/>
-          <w:numId w:val="2"/>
+          <w:numId w:val="6"/>
         </w:numPr>
+        <w:ind w:left="1800" w:firstLine="1080"/>
         <w:rPr/>
       </w:pPr>
       <w:bookmarkStart w:id="10" w:colFirst="0" w:name="h.17dp8vu" w:colLast="0"/>
@@ -1239,6 +1221,16 @@
           <w:top w:color="auto" w:space="1" w:val="single" w:sz="4"/>
         </w:pBdr>
       </w:pPr>
+    </w:p>
+    <w:p>
+      <w:pPr>
+        <w:contextualSpacing w:val="0"/>
+      </w:pPr>
+      <w:r>
+        <w:rPr>
+          <w:rtl w:val="0"/>
+        </w:rPr>
+      </w:r>
     </w:p>
     <w:p>
       <w:pPr>
@@ -1281,11 +1273,6 @@
           <w:t xml:space="preserve">https://www.simplerelevance.com/policies/</w:t>
         </w:r>
       </w:hyperlink>
-      <w:r>
-        <w:rPr>
-          <w:rtl w:val="0"/>
-        </w:rPr>
-      </w:r>
     </w:p>
     <w:p>
       <w:pPr>
@@ -1293,16 +1280,30 @@
         <w:ind w:left="851" w:firstLine="0"/>
         <w:contextualSpacing w:val="0"/>
       </w:pPr>
-      <w:r>
-        <w:rPr>
-          <w:rtl w:val="0"/>
-        </w:rPr>
-      </w:r>
+      <w:hyperlink r:id="rId7">
+        <w:r>
+          <w:rPr>
+            <w:rtl w:val="0"/>
+          </w:rPr>
+        </w:r>
+      </w:hyperlink>
     </w:p>
     <w:p>
       <w:r>
         <w:br w:type="page"/>
       </w:r>
+    </w:p>
+    <w:p>
+      <w:pPr>
+        <w:contextualSpacing w:val="0"/>
+      </w:pPr>
+      <w:hyperlink r:id="rId8">
+        <w:r>
+          <w:rPr>
+            <w:rtl w:val="0"/>
+          </w:rPr>
+        </w:r>
+      </w:hyperlink>
     </w:p>
     <w:p>
       <w:pPr>
@@ -1310,11 +1311,13 @@
         <w:ind w:left="851" w:firstLine="0"/>
         <w:contextualSpacing w:val="0"/>
       </w:pPr>
-      <w:r>
-        <w:rPr>
-          <w:rtl w:val="0"/>
-        </w:rPr>
-      </w:r>
+      <w:hyperlink r:id="rId9">
+        <w:r>
+          <w:rPr>
+            <w:rtl w:val="0"/>
+          </w:rPr>
+        </w:r>
+      </w:hyperlink>
     </w:p>
     <w:p>
       <w:pPr>
@@ -1322,22 +1325,25 @@
         <w:ind w:left="851" w:firstLine="0"/>
         <w:contextualSpacing w:val="0"/>
       </w:pPr>
-      <w:r>
-        <w:rPr>
-          <w:rtl w:val="0"/>
-        </w:rPr>
-      </w:r>
+      <w:hyperlink r:id="rId10">
+        <w:r>
+          <w:rPr>
+            <w:rtl w:val="0"/>
+          </w:rPr>
+        </w:r>
+      </w:hyperlink>
     </w:p>
     <w:p>
       <w:pPr>
         <w:pStyle w:val="Heading2"/>
         <w:numPr>
           <w:ilvl w:val="1"/>
-          <w:numId w:val="2"/>
+          <w:numId w:val="6"/>
         </w:numPr>
+        <w:ind w:left="1800" w:firstLine="1080"/>
         <w:rPr/>
       </w:pPr>
-      <w:bookmarkStart w:id="11" w:colFirst="0" w:name="h.lnxbz9" w:colLast="0"/>
+      <w:bookmarkStart w:id="11" w:colFirst="0" w:name="h.3rdcrjn" w:colLast="0"/>
       <w:bookmarkEnd w:id="11"/>
       <w:r>
         <w:rPr>
@@ -1355,6 +1361,16 @@
     </w:p>
     <w:p>
       <w:pPr>
+        <w:contextualSpacing w:val="0"/>
+      </w:pPr>
+      <w:r>
+        <w:rPr>
+          <w:rtl w:val="0"/>
+        </w:rPr>
+      </w:r>
+    </w:p>
+    <w:p>
+      <w:pPr>
         <w:spacing w:lineRule="auto" w:after="120" w:line="360" w:before="0"/>
         <w:ind w:left="851" w:firstLine="0"/>
         <w:contextualSpacing w:val="0"/>
@@ -1395,14 +1411,12 @@
       <w:pPr>
         <w:numPr>
           <w:ilvl w:val="0"/>
-          <w:numId w:val="6"/>
+          <w:numId w:val="2"/>
         </w:numPr>
-        <w:spacing w:lineRule="auto" w:after="120" w:line="360"/>
-        <w:ind w:left="1440" w:hanging="359"/>
+        <w:spacing w:lineRule="auto" w:after="0" w:line="360" w:before="0"/>
+        <w:ind w:left="1440" w:hanging="358"/>
         <w:contextualSpacing w:val="1"/>
-        <w:rPr>
-          <w:u w:val="none"/>
-        </w:rPr>
+        <w:rPr/>
       </w:pPr>
       <w:r>
         <w:rPr>
@@ -1415,14 +1429,12 @@
       <w:pPr>
         <w:numPr>
           <w:ilvl w:val="0"/>
-          <w:numId w:val="6"/>
+          <w:numId w:val="2"/>
         </w:numPr>
-        <w:spacing w:lineRule="auto" w:after="120" w:line="360"/>
-        <w:ind w:left="1440" w:hanging="359"/>
+        <w:spacing w:lineRule="auto" w:after="0" w:line="360" w:before="0"/>
+        <w:ind w:left="1440" w:hanging="358"/>
         <w:contextualSpacing w:val="1"/>
-        <w:rPr>
-          <w:u w:val="none"/>
-        </w:rPr>
+        <w:rPr/>
       </w:pPr>
       <w:r>
         <w:rPr>
@@ -1435,14 +1447,12 @@
       <w:pPr>
         <w:numPr>
           <w:ilvl w:val="0"/>
-          <w:numId w:val="6"/>
+          <w:numId w:val="2"/>
         </w:numPr>
-        <w:spacing w:lineRule="auto" w:after="120" w:line="360"/>
-        <w:ind w:left="1440" w:hanging="359"/>
+        <w:spacing w:lineRule="auto" w:after="0" w:line="360" w:before="0"/>
+        <w:ind w:left="1440" w:hanging="358"/>
         <w:contextualSpacing w:val="1"/>
-        <w:rPr>
-          <w:u w:val="none"/>
-        </w:rPr>
+        <w:rPr/>
       </w:pPr>
       <w:r>
         <w:rPr>
@@ -1455,14 +1465,12 @@
       <w:pPr>
         <w:numPr>
           <w:ilvl w:val="0"/>
-          <w:numId w:val="6"/>
+          <w:numId w:val="2"/>
         </w:numPr>
-        <w:spacing w:lineRule="auto" w:after="120" w:line="360"/>
-        <w:ind w:left="1440" w:hanging="359"/>
+        <w:spacing w:lineRule="auto" w:after="0" w:line="360" w:before="0"/>
+        <w:ind w:left="1440" w:hanging="358"/>
         <w:contextualSpacing w:val="1"/>
-        <w:rPr>
-          <w:u w:val="none"/>
-        </w:rPr>
+        <w:rPr/>
       </w:pPr>
       <w:r>
         <w:rPr>
@@ -1475,14 +1483,12 @@
       <w:pPr>
         <w:numPr>
           <w:ilvl w:val="0"/>
-          <w:numId w:val="6"/>
+          <w:numId w:val="2"/>
         </w:numPr>
-        <w:spacing w:lineRule="auto" w:after="120" w:line="360"/>
-        <w:ind w:left="1440" w:hanging="359"/>
+        <w:spacing w:lineRule="auto" w:after="0" w:line="360" w:before="0"/>
+        <w:ind w:left="1440" w:hanging="358"/>
         <w:contextualSpacing w:val="1"/>
-        <w:rPr>
-          <w:u w:val="none"/>
-        </w:rPr>
+        <w:rPr/>
       </w:pPr>
       <w:r>
         <w:rPr>
@@ -1520,10 +1526,10 @@
       <w:pPr>
         <w:numPr>
           <w:ilvl w:val="0"/>
-          <w:numId w:val="7"/>
+          <w:numId w:val="1"/>
         </w:numPr>
-        <w:spacing w:lineRule="auto" w:after="120" w:line="360"/>
-        <w:ind w:left="1440" w:hanging="359"/>
+        <w:spacing w:lineRule="auto" w:after="0" w:line="360" w:before="0"/>
+        <w:ind w:left="1440" w:hanging="358"/>
         <w:contextualSpacing w:val="1"/>
         <w:rPr/>
       </w:pPr>
@@ -1538,10 +1544,10 @@
       <w:pPr>
         <w:numPr>
           <w:ilvl w:val="0"/>
-          <w:numId w:val="7"/>
+          <w:numId w:val="1"/>
         </w:numPr>
-        <w:spacing w:lineRule="auto" w:after="120" w:line="360"/>
-        <w:ind w:left="1440" w:hanging="359"/>
+        <w:spacing w:lineRule="auto" w:after="0" w:line="360" w:before="0"/>
+        <w:ind w:left="1440" w:hanging="358"/>
         <w:contextualSpacing w:val="1"/>
         <w:rPr/>
       </w:pPr>
@@ -1556,10 +1562,10 @@
       <w:pPr>
         <w:numPr>
           <w:ilvl w:val="0"/>
-          <w:numId w:val="7"/>
+          <w:numId w:val="1"/>
         </w:numPr>
-        <w:spacing w:lineRule="auto" w:after="120" w:line="360"/>
-        <w:ind w:left="1440" w:hanging="359"/>
+        <w:spacing w:lineRule="auto" w:after="0" w:line="360" w:before="0"/>
+        <w:ind w:left="1440" w:hanging="358"/>
         <w:contextualSpacing w:val="1"/>
         <w:rPr/>
       </w:pPr>
@@ -1574,10 +1580,10 @@
       <w:pPr>
         <w:numPr>
           <w:ilvl w:val="0"/>
-          <w:numId w:val="7"/>
+          <w:numId w:val="1"/>
         </w:numPr>
-        <w:spacing w:lineRule="auto" w:after="120" w:line="360"/>
-        <w:ind w:left="1440" w:hanging="359"/>
+        <w:spacing w:lineRule="auto" w:after="0" w:line="360" w:before="0"/>
+        <w:ind w:left="1440" w:hanging="358"/>
         <w:contextualSpacing w:val="1"/>
         <w:rPr/>
       </w:pPr>
@@ -1606,10 +1612,10 @@
       <w:pPr>
         <w:numPr>
           <w:ilvl w:val="0"/>
-          <w:numId w:val="7"/>
+          <w:numId w:val="1"/>
         </w:numPr>
-        <w:spacing w:lineRule="auto" w:after="120" w:line="360"/>
-        <w:ind w:left="1440" w:hanging="359"/>
+        <w:spacing w:lineRule="auto" w:after="0" w:line="360" w:before="0"/>
+        <w:ind w:left="1440" w:hanging="358"/>
         <w:contextualSpacing w:val="1"/>
         <w:rPr/>
       </w:pPr>
@@ -1624,10 +1630,10 @@
       <w:pPr>
         <w:numPr>
           <w:ilvl w:val="0"/>
-          <w:numId w:val="7"/>
+          <w:numId w:val="1"/>
         </w:numPr>
-        <w:spacing w:lineRule="auto" w:after="120" w:line="360"/>
-        <w:ind w:left="1440" w:hanging="359"/>
+        <w:spacing w:lineRule="auto" w:after="0" w:line="360" w:before="0"/>
+        <w:ind w:left="1440" w:hanging="358"/>
         <w:contextualSpacing w:val="1"/>
         <w:rPr/>
       </w:pPr>
@@ -1642,10 +1648,10 @@
       <w:pPr>
         <w:numPr>
           <w:ilvl w:val="0"/>
-          <w:numId w:val="7"/>
+          <w:numId w:val="1"/>
         </w:numPr>
-        <w:spacing w:lineRule="auto" w:after="120" w:line="360"/>
-        <w:ind w:left="1440" w:hanging="359"/>
+        <w:spacing w:lineRule="auto" w:after="0" w:line="360" w:before="0"/>
+        <w:ind w:left="1440" w:hanging="358"/>
         <w:contextualSpacing w:val="1"/>
         <w:rPr/>
       </w:pPr>
@@ -1674,10 +1680,10 @@
       <w:pPr>
         <w:numPr>
           <w:ilvl w:val="0"/>
-          <w:numId w:val="7"/>
+          <w:numId w:val="1"/>
         </w:numPr>
-        <w:spacing w:lineRule="auto" w:after="120" w:line="360"/>
-        <w:ind w:left="1440" w:hanging="359"/>
+        <w:spacing w:lineRule="auto" w:after="120" w:line="360" w:before="0"/>
+        <w:ind w:left="1440" w:hanging="358"/>
         <w:contextualSpacing w:val="1"/>
         <w:rPr/>
       </w:pPr>
@@ -1695,7 +1701,7 @@
         <w:ind w:left="1080" w:firstLine="0"/>
         <w:contextualSpacing w:val="0"/>
       </w:pPr>
-      <w:bookmarkStart w:id="12" w:colFirst="0" w:name="h.t71s4xzd37w4" w:colLast="0"/>
+      <w:bookmarkStart w:id="12" w:colFirst="0" w:name="h.26in1rg" w:colLast="0"/>
       <w:bookmarkEnd w:id="12"/>
       <w:r>
         <w:rPr>
@@ -1723,6 +1729,16 @@
     </w:p>
     <w:p>
       <w:pPr>
+        <w:contextualSpacing w:val="0"/>
+      </w:pPr>
+      <w:r>
+        <w:rPr>
+          <w:rtl w:val="0"/>
+        </w:rPr>
+      </w:r>
+    </w:p>
+    <w:p>
+      <w:pPr>
         <w:ind w:left="1170" w:firstLine="0"/>
         <w:contextualSpacing w:val="0"/>
       </w:pPr>
@@ -1768,14 +1784,14 @@
     </w:p>
     <w:p>
       <w:pPr>
-        <w:ind w:left="-179" w:firstLine="0"/>
+        <w:ind w:left="-178" w:firstLine="0"/>
         <w:contextualSpacing w:val="0"/>
       </w:pPr>
       <w:r>
         <w:drawing>
-          <wp:inline>
+          <wp:inline distR="19050" distT="19050" distB="19050" distL="19050">
             <wp:extent cy="1876425" cx="6677025"/>
-            <wp:docPr id="7" name="image01.png"/>
+            <wp:docPr id="4" name="image01.png"/>
             <a:graphic>
               <a:graphicData uri="http://schemas.openxmlformats.org/drawingml/2006/picture">
                 <pic:pic>
@@ -1784,7 +1800,7 @@
                     <pic:cNvPicPr preferRelativeResize="0"/>
                   </pic:nvPicPr>
                   <pic:blipFill>
-                    <a:blip r:embed="rId7"/>
+                    <a:blip r:embed="rId11"/>
                     <a:stretch>
                       <a:fillRect/>
                     </a:stretch>
@@ -1873,12 +1889,12 @@
     </w:p>
     <w:p>
       <w:pPr>
-        <w:ind w:left="-179" w:firstLine="0"/>
+        <w:ind w:left="-178" w:firstLine="0"/>
         <w:contextualSpacing w:val="0"/>
       </w:pPr>
       <w:r>
         <w:drawing>
-          <wp:inline>
+          <wp:inline distR="19050" distT="19050" distB="19050" distL="19050">
             <wp:extent cy="2905125" cx="8648700"/>
             <wp:docPr id="5" name="image04.png"/>
             <a:graphic>
@@ -1889,7 +1905,7 @@
                     <pic:cNvPicPr preferRelativeResize="0"/>
                   </pic:nvPicPr>
                   <pic:blipFill>
-                    <a:blip r:embed="rId8"/>
+                    <a:blip r:embed="rId12"/>
                     <a:stretch>
                       <a:fillRect/>
                     </a:stretch>
@@ -1924,11 +1940,6 @@
         </w:rPr>
         <w:t xml:space="preserve">if you can see it then it means you've installed the extension successfully.</w:t>
       </w:r>
-      <w:r>
-        <w:rPr>
-          <w:rtl w:val="0"/>
-        </w:rPr>
-      </w:r>
     </w:p>
     <w:p>
       <w:pPr>
@@ -1947,11 +1958,12 @@
         <w:pStyle w:val="Heading2"/>
         <w:numPr>
           <w:ilvl w:val="1"/>
-          <w:numId w:val="2"/>
+          <w:numId w:val="6"/>
         </w:numPr>
+        <w:ind w:left="1800" w:firstLine="1080"/>
         <w:rPr/>
       </w:pPr>
-      <w:bookmarkStart w:id="13" w:colFirst="0" w:name="h.35nkun2" w:colLast="0"/>
+      <w:bookmarkStart w:id="13" w:colFirst="0" w:name="h.lnxbz9" w:colLast="0"/>
       <w:bookmarkEnd w:id="13"/>
       <w:r>
         <w:rPr>
@@ -1969,6 +1981,16 @@
     </w:p>
     <w:p>
       <w:pPr>
+        <w:contextualSpacing w:val="0"/>
+      </w:pPr>
+      <w:r>
+        <w:rPr>
+          <w:rtl w:val="0"/>
+        </w:rPr>
+      </w:r>
+    </w:p>
+    <w:p>
+      <w:pPr>
         <w:spacing w:lineRule="auto" w:after="120" w:line="360" w:before="0"/>
         <w:ind w:left="1080" w:firstLine="0"/>
         <w:contextualSpacing w:val="0"/>
@@ -1999,7 +2021,7 @@
         <w:ind w:left="1080" w:firstLine="0"/>
         <w:contextualSpacing w:val="0"/>
       </w:pPr>
-      <w:bookmarkStart w:id="14" w:colFirst="0" w:name="h.m9s00tv2hjxp" w:colLast="0"/>
+      <w:bookmarkStart w:id="14" w:colFirst="0" w:name="h.35nkun2" w:colLast="0"/>
       <w:bookmarkEnd w:id="14"/>
       <w:r>
         <w:rPr>
@@ -2027,6 +2049,16 @@
     </w:p>
     <w:p>
       <w:pPr>
+        <w:contextualSpacing w:val="0"/>
+      </w:pPr>
+      <w:r>
+        <w:rPr>
+          <w:rtl w:val="0"/>
+        </w:rPr>
+      </w:r>
+    </w:p>
+    <w:p>
+      <w:pPr>
         <w:ind w:left="1170" w:firstLine="0"/>
         <w:contextualSpacing w:val="0"/>
       </w:pPr>
@@ -2093,9 +2125,10 @@
       <w:pPr>
         <w:numPr>
           <w:ilvl w:val="0"/>
-          <w:numId w:val="3"/>
+          <w:numId w:val="5"/>
         </w:numPr>
-        <w:ind w:left="2160" w:hanging="359"/>
+        <w:spacing w:lineRule="auto" w:after="0" w:before="0"/>
+        <w:ind w:left="2160" w:hanging="358"/>
         <w:contextualSpacing w:val="1"/>
         <w:rPr/>
       </w:pPr>
@@ -2117,9 +2150,10 @@
       <w:pPr>
         <w:numPr>
           <w:ilvl w:val="0"/>
-          <w:numId w:val="3"/>
+          <w:numId w:val="5"/>
         </w:numPr>
-        <w:ind w:left="2160" w:hanging="359"/>
+        <w:spacing w:lineRule="auto" w:after="0" w:before="0"/>
+        <w:ind w:left="2160" w:hanging="358"/>
         <w:contextualSpacing w:val="1"/>
         <w:rPr/>
       </w:pPr>
@@ -2160,9 +2194,10 @@
       <w:pPr>
         <w:numPr>
           <w:ilvl w:val="0"/>
-          <w:numId w:val="3"/>
+          <w:numId w:val="5"/>
         </w:numPr>
-        <w:ind w:left="2160" w:hanging="359"/>
+        <w:spacing w:lineRule="auto" w:after="0" w:before="0"/>
+        <w:ind w:left="2160" w:hanging="358"/>
         <w:contextualSpacing w:val="1"/>
         <w:rPr/>
       </w:pPr>
@@ -2184,9 +2219,10 @@
       <w:pPr>
         <w:numPr>
           <w:ilvl w:val="0"/>
-          <w:numId w:val="3"/>
+          <w:numId w:val="5"/>
         </w:numPr>
-        <w:ind w:left="2160" w:hanging="359"/>
+        <w:spacing w:lineRule="auto" w:after="0" w:before="0"/>
+        <w:ind w:left="2160" w:hanging="358"/>
         <w:contextualSpacing w:val="1"/>
         <w:rPr/>
       </w:pPr>
@@ -2215,9 +2251,10 @@
       <w:pPr>
         <w:numPr>
           <w:ilvl w:val="0"/>
-          <w:numId w:val="3"/>
+          <w:numId w:val="5"/>
         </w:numPr>
-        <w:ind w:left="2160" w:hanging="359"/>
+        <w:spacing w:lineRule="auto" w:after="0" w:before="0"/>
+        <w:ind w:left="2160" w:hanging="358"/>
         <w:contextualSpacing w:val="1"/>
         <w:rPr/>
       </w:pPr>
@@ -2250,9 +2287,9 @@
       </w:pPr>
       <w:r>
         <w:drawing>
-          <wp:inline>
+          <wp:inline distR="19050" distT="19050" distB="19050" distL="19050">
             <wp:extent cy="3629025" cx="6467475"/>
-            <wp:docPr id="3" name="image03.png"/>
+            <wp:docPr id="6" name="image03.png"/>
             <a:graphic>
               <a:graphicData uri="http://schemas.openxmlformats.org/drawingml/2006/picture">
                 <pic:pic>
@@ -2261,7 +2298,7 @@
                     <pic:cNvPicPr preferRelativeResize="0"/>
                   </pic:nvPicPr>
                   <pic:blipFill>
-                    <a:blip r:embed="rId9"/>
+                    <a:blip r:embed="rId13"/>
                     <a:stretch>
                       <a:fillRect/>
                     </a:stretch>
@@ -2313,7 +2350,7 @@
         <w:ind w:left="1080" w:firstLine="0"/>
         <w:contextualSpacing w:val="0"/>
       </w:pPr>
-      <w:bookmarkStart w:id="15" w:colFirst="0" w:name="h.i2qk5o4i6x9a" w:colLast="0"/>
+      <w:bookmarkStart w:id="15" w:colFirst="0" w:name="h.1ksv4uv" w:colLast="0"/>
       <w:bookmarkEnd w:id="15"/>
       <w:r>
         <w:rPr>
@@ -2344,6 +2381,16 @@
     </w:p>
     <w:p>
       <w:pPr>
+        <w:contextualSpacing w:val="0"/>
+      </w:pPr>
+      <w:r>
+        <w:rPr>
+          <w:rtl w:val="0"/>
+        </w:rPr>
+      </w:r>
+    </w:p>
+    <w:p>
+      <w:pPr>
         <w:ind w:left="1170" w:firstLine="0"/>
         <w:contextualSpacing w:val="0"/>
       </w:pPr>
@@ -2369,9 +2416,10 @@
       <w:pPr>
         <w:numPr>
           <w:ilvl w:val="0"/>
-          <w:numId w:val="5"/>
+          <w:numId w:val="3"/>
         </w:numPr>
-        <w:ind w:left="1440" w:hanging="359"/>
+        <w:spacing w:lineRule="auto" w:after="0" w:before="0"/>
+        <w:ind w:left="1440" w:hanging="358"/>
         <w:contextualSpacing w:val="1"/>
         <w:rPr/>
       </w:pPr>
@@ -2386,9 +2434,10 @@
       <w:pPr>
         <w:numPr>
           <w:ilvl w:val="0"/>
-          <w:numId w:val="5"/>
+          <w:numId w:val="3"/>
         </w:numPr>
-        <w:ind w:left="1440" w:hanging="359"/>
+        <w:spacing w:lineRule="auto" w:after="0" w:before="0"/>
+        <w:ind w:left="1440" w:hanging="358"/>
         <w:contextualSpacing w:val="1"/>
         <w:rPr/>
       </w:pPr>
@@ -2420,14 +2469,14 @@
     </w:p>
     <w:p>
       <w:pPr>
-        <w:ind w:left="-359" w:firstLine="0"/>
+        <w:ind w:left="-358" w:firstLine="0"/>
         <w:contextualSpacing w:val="0"/>
       </w:pPr>
       <w:r>
         <w:drawing>
-          <wp:inline>
+          <wp:inline distR="19050" distT="19050" distB="19050" distL="19050">
             <wp:extent cy="2076450" cx="6600825"/>
-            <wp:docPr id="6" name="image02.png"/>
+            <wp:docPr id="7" name="image02.png"/>
             <a:graphic>
               <a:graphicData uri="http://schemas.openxmlformats.org/drawingml/2006/picture">
                 <pic:pic>
@@ -2436,7 +2485,7 @@
                     <pic:cNvPicPr preferRelativeResize="0"/>
                   </pic:nvPicPr>
                   <pic:blipFill>
-                    <a:blip r:embed="rId10"/>
+                    <a:blip r:embed="rId14"/>
                     <a:stretch>
                       <a:fillRect/>
                     </a:stretch>
@@ -2466,7 +2515,7 @@
         <w:ind w:left="1080" w:firstLine="0"/>
         <w:contextualSpacing w:val="0"/>
       </w:pPr>
-      <w:bookmarkStart w:id="16" w:colFirst="0" w:name="h.77bz9dgdtuly" w:colLast="0"/>
+      <w:bookmarkStart w:id="16" w:colFirst="0" w:name="h.44sinio" w:colLast="0"/>
       <w:bookmarkEnd w:id="16"/>
       <w:r>
         <w:rPr>
@@ -2488,7 +2537,16 @@
     <w:p>
       <w:pPr>
         <w:contextualSpacing w:val="0"/>
-        <w:rPr/>
+      </w:pPr>
+      <w:r>
+        <w:rPr>
+          <w:rtl w:val="0"/>
+        </w:rPr>
+      </w:r>
+    </w:p>
+    <w:p>
+      <w:pPr>
+        <w:contextualSpacing w:val="0"/>
       </w:pPr>
       <w:r>
         <w:rPr>
@@ -2527,7 +2585,8 @@
           <w:ilvl w:val="0"/>
           <w:numId w:val="4"/>
         </w:numPr>
-        <w:ind w:left="2160" w:hanging="359"/>
+        <w:spacing w:lineRule="auto" w:after="0" w:before="0"/>
+        <w:ind w:left="2160" w:hanging="358"/>
         <w:contextualSpacing w:val="1"/>
         <w:rPr>
           <w:i w:val="1"/>
@@ -2547,7 +2606,8 @@
           <w:ilvl w:val="0"/>
           <w:numId w:val="4"/>
         </w:numPr>
-        <w:ind w:left="2160" w:hanging="359"/>
+        <w:spacing w:lineRule="auto" w:after="0" w:before="0"/>
+        <w:ind w:left="2160" w:hanging="358"/>
         <w:contextualSpacing w:val="1"/>
         <w:rPr>
           <w:i w:val="1"/>
@@ -2567,7 +2627,8 @@
           <w:ilvl w:val="0"/>
           <w:numId w:val="4"/>
         </w:numPr>
-        <w:ind w:left="2160" w:hanging="359"/>
+        <w:spacing w:lineRule="auto" w:after="0" w:before="0"/>
+        <w:ind w:left="2160" w:hanging="358"/>
         <w:contextualSpacing w:val="1"/>
         <w:rPr>
           <w:i w:val="1"/>
@@ -2587,7 +2648,8 @@
           <w:ilvl w:val="0"/>
           <w:numId w:val="4"/>
         </w:numPr>
-        <w:ind w:left="2160" w:hanging="359"/>
+        <w:spacing w:lineRule="auto" w:after="0" w:before="0"/>
+        <w:ind w:left="2160" w:hanging="358"/>
         <w:contextualSpacing w:val="1"/>
         <w:rPr>
           <w:i w:val="1"/>
@@ -2607,7 +2669,8 @@
           <w:ilvl w:val="0"/>
           <w:numId w:val="4"/>
         </w:numPr>
-        <w:ind w:left="2160" w:hanging="359"/>
+        <w:spacing w:lineRule="auto" w:after="0" w:before="0"/>
+        <w:ind w:left="2160" w:hanging="358"/>
         <w:contextualSpacing w:val="1"/>
         <w:rPr>
           <w:i w:val="1"/>
@@ -2627,7 +2690,8 @@
           <w:ilvl w:val="0"/>
           <w:numId w:val="4"/>
         </w:numPr>
-        <w:ind w:left="2160" w:hanging="359"/>
+        <w:spacing w:lineRule="auto" w:after="0" w:before="0"/>
+        <w:ind w:left="2160" w:hanging="358"/>
         <w:contextualSpacing w:val="1"/>
         <w:rPr>
           <w:i w:val="1"/>
@@ -2668,9 +2732,10 @@
       <w:pPr>
         <w:numPr>
           <w:ilvl w:val="0"/>
-          <w:numId w:val="1"/>
+          <w:numId w:val="7"/>
         </w:numPr>
-        <w:ind w:left="2160" w:hanging="359"/>
+        <w:spacing w:lineRule="auto" w:after="0" w:before="0"/>
+        <w:ind w:left="2160" w:hanging="358"/>
         <w:contextualSpacing w:val="1"/>
         <w:rPr/>
       </w:pPr>
@@ -2692,9 +2757,10 @@
       <w:pPr>
         <w:numPr>
           <w:ilvl w:val="0"/>
-          <w:numId w:val="1"/>
+          <w:numId w:val="7"/>
         </w:numPr>
-        <w:ind w:left="2160" w:hanging="359"/>
+        <w:spacing w:lineRule="auto" w:after="0" w:before="0"/>
+        <w:ind w:left="2160" w:hanging="358"/>
         <w:contextualSpacing w:val="1"/>
         <w:rPr/>
       </w:pPr>
@@ -2753,7 +2819,7 @@
         <w:ind w:left="1170" w:firstLine="0"/>
         <w:contextualSpacing w:val="0"/>
       </w:pPr>
-      <w:bookmarkStart w:id="17" w:colFirst="0" w:name="h.yh9bayimbbbx" w:colLast="0"/>
+      <w:bookmarkStart w:id="17" w:colFirst="0" w:name="h.2jxsxqh" w:colLast="0"/>
       <w:bookmarkEnd w:id="17"/>
       <w:r>
         <w:rPr>
@@ -2772,7 +2838,16 @@
     <w:p>
       <w:pPr>
         <w:contextualSpacing w:val="0"/>
-        <w:rPr/>
+      </w:pPr>
+      <w:r>
+        <w:rPr>
+          <w:rtl w:val="0"/>
+        </w:rPr>
+      </w:r>
+    </w:p>
+    <w:p>
+      <w:pPr>
+        <w:contextualSpacing w:val="0"/>
       </w:pPr>
       <w:r>
         <w:rPr>
@@ -2784,7 +2859,6 @@
       <w:pPr>
         <w:ind w:left="1170" w:firstLine="0"/>
         <w:contextualSpacing w:val="0"/>
-        <w:rPr/>
       </w:pPr>
       <w:r>
         <w:rPr>
@@ -2811,7 +2885,7 @@
         <w:ind w:left="1170" w:firstLine="0"/>
         <w:contextualSpacing w:val="0"/>
       </w:pPr>
-      <w:bookmarkStart w:id="18" w:colFirst="0" w:name="h.ramwj3k7vqq2" w:colLast="0"/>
+      <w:bookmarkStart w:id="18" w:colFirst="0" w:name="h.z337ya" w:colLast="0"/>
       <w:bookmarkEnd w:id="18"/>
       <w:r>
         <w:rPr>
@@ -2839,6 +2913,16 @@
     </w:p>
     <w:p>
       <w:pPr>
+        <w:contextualSpacing w:val="0"/>
+      </w:pPr>
+      <w:r>
+        <w:rPr>
+          <w:rtl w:val="0"/>
+        </w:rPr>
+      </w:r>
+    </w:p>
+    <w:p>
+      <w:pPr>
         <w:ind w:left="1170" w:firstLine="0"/>
         <w:contextualSpacing w:val="0"/>
       </w:pPr>
@@ -2937,13 +3021,7 @@
         <w:rPr>
           <w:rtl w:val="0"/>
         </w:rPr>
-        <w:t xml:space="preserve"> </w:t>
-      </w:r>
-      <w:r>
-        <w:rPr>
-          <w:rtl w:val="0"/>
-        </w:rPr>
-        <w:t xml:space="preserve">category. Remember to enable</w:t>
+        <w:t xml:space="preserve"> category. Remember to enable</w:t>
       </w:r>
       <w:r>
         <w:rPr>
@@ -2987,23 +3065,23 @@
     </w:p>
     <w:p>
       <w:pPr>
-        <w:ind w:left="0" w:firstLine="0"/>
+        <w:ind w:firstLine="0"/>
         <w:contextualSpacing w:val="0"/>
       </w:pPr>
       <w:r>
         <w:drawing>
-          <wp:inline>
+          <wp:inline distR="19050" distT="19050" distB="19050" distL="19050">
             <wp:extent cy="2971800" cx="6400800"/>
-            <wp:docPr id="4" name="image05.png"/>
+            <wp:docPr id="2" name="image06.png"/>
             <a:graphic>
               <a:graphicData uri="http://schemas.openxmlformats.org/drawingml/2006/picture">
                 <pic:pic>
                   <pic:nvPicPr>
-                    <pic:cNvPr id="0" name="image05.png"/>
+                    <pic:cNvPr id="0" name="image06.png"/>
                     <pic:cNvPicPr preferRelativeResize="0"/>
                   </pic:nvPicPr>
                   <pic:blipFill>
-                    <a:blip r:embed="rId11"/>
+                    <a:blip r:embed="rId15"/>
                     <a:stretch>
                       <a:fillRect/>
                     </a:stretch>
@@ -3033,7 +3111,17 @@
     </w:p>
     <w:p>
       <w:pPr>
-        <w:ind w:left="0" w:firstLine="0"/>
+        <w:contextualSpacing w:val="0"/>
+      </w:pPr>
+      <w:r>
+        <w:rPr>
+          <w:rtl w:val="0"/>
+        </w:rPr>
+      </w:r>
+    </w:p>
+    <w:p>
+      <w:pPr>
+        <w:ind w:firstLine="0"/>
         <w:contextualSpacing w:val="0"/>
       </w:pPr>
       <w:r>
@@ -3047,12 +3135,13 @@
         <w:pStyle w:val="Heading1"/>
         <w:numPr>
           <w:ilvl w:val="0"/>
-          <w:numId w:val="2"/>
+          <w:numId w:val="6"/>
         </w:numPr>
+        <w:ind w:left="720" w:firstLine="360"/>
         <w:contextualSpacing w:val="1"/>
         <w:rPr/>
       </w:pPr>
-      <w:bookmarkStart w:id="19" w:colFirst="0" w:name="h.z337ya" w:colLast="0"/>
+      <w:bookmarkStart w:id="19" w:colFirst="0" w:name="h.3j2qqm3" w:colLast="0"/>
       <w:bookmarkEnd w:id="19"/>
       <w:r>
         <w:rPr>
@@ -3070,7 +3159,17 @@
     </w:p>
     <w:p>
       <w:pPr>
-        <w:ind w:left="0" w:firstLine="0"/>
+        <w:contextualSpacing w:val="0"/>
+      </w:pPr>
+      <w:r>
+        <w:rPr>
+          <w:rtl w:val="0"/>
+        </w:rPr>
+      </w:r>
+    </w:p>
+    <w:p>
+      <w:pPr>
+        <w:ind w:firstLine="0"/>
         <w:contextualSpacing w:val="0"/>
       </w:pPr>
       <w:r>
@@ -3084,11 +3183,12 @@
         <w:pStyle w:val="Heading2"/>
         <w:numPr>
           <w:ilvl w:val="1"/>
-          <w:numId w:val="2"/>
+          <w:numId w:val="6"/>
         </w:numPr>
+        <w:ind w:left="1800" w:firstLine="1080"/>
         <w:rPr/>
       </w:pPr>
-      <w:bookmarkStart w:id="20" w:colFirst="0" w:name="h.3j2qqm3" w:colLast="0"/>
+      <w:bookmarkStart w:id="20" w:colFirst="0" w:name="h.1y810tw" w:colLast="0"/>
       <w:bookmarkEnd w:id="20"/>
       <w:r>
         <w:rPr>
@@ -3106,6 +3206,16 @@
     </w:p>
     <w:p>
       <w:pPr>
+        <w:contextualSpacing w:val="0"/>
+      </w:pPr>
+      <w:r>
+        <w:rPr>
+          <w:rtl w:val="0"/>
+        </w:rPr>
+      </w:r>
+    </w:p>
+    <w:p>
+      <w:pPr>
         <w:spacing w:lineRule="auto" w:after="200" w:line="240" w:before="0"/>
         <w:ind w:firstLine="720"/>
         <w:contextualSpacing w:val="0"/>
@@ -3147,7 +3257,7 @@
     <w:p>
       <w:pPr>
         <w:spacing w:lineRule="auto" w:after="200" w:line="240" w:before="0"/>
-        <w:ind w:left="0" w:firstLine="0"/>
+        <w:ind w:firstLine="0"/>
         <w:contextualSpacing w:val="0"/>
         <w:jc w:val="both"/>
       </w:pPr>
@@ -3162,8 +3272,9 @@
         <w:pStyle w:val="Heading2"/>
         <w:numPr>
           <w:ilvl w:val="1"/>
-          <w:numId w:val="2"/>
+          <w:numId w:val="6"/>
         </w:numPr>
+        <w:ind w:left="1800" w:firstLine="1080"/>
         <w:rPr/>
       </w:pPr>
       <w:bookmarkStart w:id="21" w:colFirst="0" w:name="h.4i7ojhp" w:colLast="0"/>
@@ -3184,6 +3295,16 @@
     </w:p>
     <w:p>
       <w:pPr>
+        <w:contextualSpacing w:val="0"/>
+      </w:pPr>
+      <w:r>
+        <w:rPr>
+          <w:rtl w:val="0"/>
+        </w:rPr>
+      </w:r>
+    </w:p>
+    <w:p>
+      <w:pPr>
         <w:spacing w:lineRule="auto" w:after="120" w:line="276" w:before="0"/>
         <w:ind w:left="851" w:firstLine="0"/>
         <w:contextualSpacing w:val="0"/>
@@ -3213,7 +3334,7 @@
         <w:ind w:left="851" w:firstLine="0"/>
         <w:contextualSpacing w:val="0"/>
       </w:pPr>
-      <w:hyperlink r:id="rId12">
+      <w:hyperlink r:id="rId16">
         <w:r>
           <w:rPr>
             <w:color w:val="1155cc"/>
@@ -3223,11 +3344,6 @@
           <w:t xml:space="preserve">https://github.com/SimpleRelevance/DemandwareSimpleRelevanceBusinessManagerExtension/issues</w:t>
         </w:r>
       </w:hyperlink>
-      <w:r>
-        <w:rPr>
-          <w:rtl w:val="0"/>
-        </w:rPr>
-      </w:r>
     </w:p>
     <w:p>
       <w:pPr>
@@ -3248,7 +3364,7 @@
         <w:ind w:left="851" w:firstLine="0"/>
         <w:contextualSpacing w:val="0"/>
       </w:pPr>
-      <w:hyperlink r:id="rId13">
+      <w:hyperlink r:id="rId17">
         <w:r>
           <w:rPr>
             <w:color w:val="1155cc"/>
@@ -3258,11 +3374,6 @@
           <w:t xml:space="preserve">tech@simplerelevance.com</w:t>
         </w:r>
       </w:hyperlink>
-      <w:r>
-        <w:rPr>
-          <w:rtl w:val="0"/>
-        </w:rPr>
-      </w:r>
     </w:p>
     <w:p>
       <w:pPr>
@@ -3270,16 +3381,30 @@
         <w:ind w:left="851" w:firstLine="0"/>
         <w:contextualSpacing w:val="0"/>
       </w:pPr>
-      <w:r>
-        <w:rPr>
-          <w:rtl w:val="0"/>
-        </w:rPr>
-      </w:r>
+      <w:hyperlink r:id="rId18">
+        <w:r>
+          <w:rPr>
+            <w:rtl w:val="0"/>
+          </w:rPr>
+        </w:r>
+      </w:hyperlink>
     </w:p>
     <w:p>
       <w:r>
         <w:br w:type="page"/>
       </w:r>
+    </w:p>
+    <w:p>
+      <w:pPr>
+        <w:contextualSpacing w:val="0"/>
+      </w:pPr>
+      <w:hyperlink r:id="rId19">
+        <w:r>
+          <w:rPr>
+            <w:rtl w:val="0"/>
+          </w:rPr>
+        </w:r>
+      </w:hyperlink>
     </w:p>
     <w:p>
       <w:pPr>
@@ -3287,11 +3412,13 @@
       </w:pPr>
       <w:bookmarkStart w:id="22" w:colFirst="0" w:name="h.2xcytpi" w:colLast="0"/>
       <w:bookmarkEnd w:id="22"/>
-      <w:r>
-        <w:rPr>
-          <w:rtl w:val="0"/>
-        </w:rPr>
-      </w:r>
+      <w:hyperlink r:id="rId20">
+        <w:r>
+          <w:rPr>
+            <w:rtl w:val="0"/>
+          </w:rPr>
+        </w:r>
+      </w:hyperlink>
     </w:p>
     <w:p>
       <w:pPr>
@@ -3299,6 +3426,11 @@
           <w:top w:color="auto" w:space="1" w:val="single" w:sz="4"/>
         </w:pBdr>
       </w:pPr>
+    </w:p>
+    <w:p>
+      <w:pPr>
+        <w:contextualSpacing w:val="0"/>
+      </w:pPr>
       <w:r>
         <w:rPr>
           <w:rtl w:val="0"/>
@@ -3311,12 +3443,13 @@
         <w:pStyle w:val="Heading2"/>
         <w:numPr>
           <w:ilvl w:val="1"/>
-          <w:numId w:val="2"/>
+          <w:numId w:val="6"/>
         </w:numPr>
+        <w:ind w:left="1800" w:firstLine="1080"/>
         <w:rPr/>
       </w:pPr>
-      <w:bookmarkStart w:id="24" w:colFirst="0" w:name="h.3whwml4" w:colLast="0"/>
-      <w:bookmarkEnd w:id="24"/>
+      <w:bookmarkStart w:id="23" w:colFirst="0" w:name="h.1ci93xb" w:colLast="0"/>
+      <w:bookmarkEnd w:id="23"/>
       <w:r>
         <w:rPr>
           <w:rtl w:val="0"/>
@@ -3333,6 +3466,16 @@
     </w:p>
     <w:p>
       <w:pPr>
+        <w:contextualSpacing w:val="0"/>
+      </w:pPr>
+      <w:r>
+        <w:rPr>
+          <w:rtl w:val="0"/>
+        </w:rPr>
+      </w:r>
+    </w:p>
+    <w:p>
+      <w:pPr>
         <w:spacing w:lineRule="auto" w:after="120" w:line="360" w:before="0"/>
         <w:ind w:left="851" w:firstLine="0"/>
         <w:contextualSpacing w:val="0"/>
@@ -3354,11 +3497,6 @@
           <w:rtl w:val="0"/>
         </w:rPr>
         <w:t xml:space="preserve">In order to use the SimpleRelevance integration, the client must setup and configure schedule jobs via the Business Manager. All the process has been described in previous chapters.</w:t>
-      </w:r>
-      <w:r>
-        <w:rPr>
-          <w:rtl w:val="0"/>
-        </w:rPr>
       </w:r>
     </w:p>
     <w:p>
@@ -3378,12 +3516,13 @@
         <w:pStyle w:val="Heading2"/>
         <w:numPr>
           <w:ilvl w:val="1"/>
-          <w:numId w:val="2"/>
+          <w:numId w:val="6"/>
         </w:numPr>
+        <w:ind w:left="1800" w:firstLine="1080"/>
         <w:rPr/>
       </w:pPr>
-      <w:bookmarkStart w:id="25" w:colFirst="0" w:name="h.2bn6wsx" w:colLast="0"/>
-      <w:bookmarkEnd w:id="25"/>
+      <w:bookmarkStart w:id="24" w:colFirst="0" w:name="h.3whwml4" w:colLast="0"/>
+      <w:bookmarkEnd w:id="24"/>
       <w:r>
         <w:rPr>
           <w:rtl w:val="0"/>
@@ -3400,6 +3539,16 @@
     </w:p>
     <w:p>
       <w:pPr>
+        <w:contextualSpacing w:val="0"/>
+      </w:pPr>
+      <w:r>
+        <w:rPr>
+          <w:rtl w:val="0"/>
+        </w:rPr>
+      </w:r>
+    </w:p>
+    <w:p>
+      <w:pPr>
         <w:spacing w:lineRule="auto" w:after="120" w:line="360" w:before="0"/>
         <w:ind w:left="1080" w:firstLine="0"/>
         <w:contextualSpacing w:val="0"/>
@@ -3421,11 +3570,6 @@
           <w:rtl w:val="0"/>
         </w:rPr>
         <w:t xml:space="preserve">SimpleRelevance Demandware Business Manager Extension doesn’t change or add any menu items to your instance business manager. All functionality is done by running schedule jobs as described in previous chapters.</w:t>
-      </w:r>
-      <w:r>
-        <w:rPr>
-          <w:rtl w:val="0"/>
-        </w:rPr>
       </w:r>
     </w:p>
     <w:p>
@@ -3446,12 +3590,13 @@
         <w:pStyle w:val="Heading2"/>
         <w:numPr>
           <w:ilvl w:val="1"/>
-          <w:numId w:val="2"/>
+          <w:numId w:val="6"/>
         </w:numPr>
+        <w:ind w:left="1800" w:firstLine="1080"/>
         <w:rPr/>
       </w:pPr>
-      <w:bookmarkStart w:id="26" w:colFirst="0" w:name="h.3as4poj" w:colLast="0"/>
-      <w:bookmarkEnd w:id="26"/>
+      <w:bookmarkStart w:id="25" w:colFirst="0" w:name="h.2bn6wsx" w:colLast="0"/>
+      <w:bookmarkEnd w:id="25"/>
       <w:r>
         <w:rPr>
           <w:rtl w:val="0"/>
@@ -3468,6 +3613,16 @@
     </w:p>
     <w:p>
       <w:pPr>
+        <w:contextualSpacing w:val="0"/>
+      </w:pPr>
+      <w:r>
+        <w:rPr>
+          <w:rtl w:val="0"/>
+        </w:rPr>
+      </w:r>
+    </w:p>
+    <w:p>
+      <w:pPr>
         <w:spacing w:lineRule="auto" w:after="200" w:line="240" w:before="0"/>
         <w:ind w:left="1080" w:firstLine="0"/>
         <w:contextualSpacing w:val="0"/>
@@ -3492,11 +3647,6 @@
         </w:rPr>
         <w:t xml:space="preserve">SimpleRelevance Demandware Business Manager Extension doesn’t include any storefront functionality.</w:t>
       </w:r>
-      <w:r>
-        <w:rPr>
-          <w:rtl w:val="0"/>
-        </w:rPr>
-      </w:r>
     </w:p>
     <w:p>
       <w:pPr>
@@ -3511,6 +3661,16 @@
     <w:p>
       <w:r>
         <w:br w:type="page"/>
+      </w:r>
+    </w:p>
+    <w:p>
+      <w:pPr>
+        <w:contextualSpacing w:val="0"/>
+      </w:pPr>
+      <w:r>
+        <w:rPr>
+          <w:rtl w:val="0"/>
+        </w:rPr>
       </w:r>
     </w:p>
     <w:p>
@@ -3538,13 +3698,14 @@
         <w:pStyle w:val="Heading1"/>
         <w:numPr>
           <w:ilvl w:val="0"/>
-          <w:numId w:val="2"/>
+          <w:numId w:val="6"/>
         </w:numPr>
+        <w:ind w:left="720" w:firstLine="360"/>
         <w:contextualSpacing w:val="1"/>
         <w:rPr/>
       </w:pPr>
-      <w:bookmarkStart w:id="27" w:colFirst="0" w:name="h.4qjmu0p4xntp" w:colLast="0"/>
-      <w:bookmarkEnd w:id="27"/>
+      <w:bookmarkStart w:id="26" w:colFirst="0" w:name="h.qsh70q" w:colLast="0"/>
+      <w:bookmarkEnd w:id="26"/>
       <w:r>
         <w:rPr>
           <w:rtl w:val="0"/>
@@ -3571,6 +3732,16 @@
     </w:p>
     <w:p>
       <w:pPr>
+        <w:contextualSpacing w:val="0"/>
+      </w:pPr>
+      <w:r>
+        <w:rPr>
+          <w:rtl w:val="0"/>
+        </w:rPr>
+      </w:r>
+    </w:p>
+    <w:p>
+      <w:pPr>
         <w:spacing w:lineRule="auto" w:after="200" w:line="276" w:before="0"/>
         <w:ind w:left="360" w:firstLine="0"/>
         <w:contextualSpacing w:val="0"/>
@@ -3584,7 +3755,9 @@
     </w:p>
     <w:tbl>
       <w:tblPr>
+        <w:bidiVisual w:val="0"/>
         <w:tblW w:w="9584.0" w:type="dxa"/>
+        <w:jc w:val="left"/>
         <w:tblBorders>
           <w:top w:color="000000" w:space="0" w:val="single" w:sz="4"/>
           <w:left w:color="000000" w:space="0" w:val="single" w:sz="4"/>
@@ -3599,9 +3772,6 @@
         <w:gridCol w:w="1684"/>
         <w:gridCol w:w="1646"/>
         <w:gridCol w:w="6254"/>
-        <w:gridCol w:w="54"/>
-        <w:gridCol w:w="54"/>
-        <w:gridCol w:w="54"/>
       </w:tblGrid>
       <w:tr>
         <w:tc>
@@ -3627,11 +3797,6 @@
                 <w:rtl w:val="0"/>
               </w:rPr>
               <w:t xml:space="preserve">Version</w:t>
-            </w:r>
-            <w:r>
-              <w:rPr>
-                <w:rtl w:val="0"/>
-              </w:rPr>
             </w:r>
           </w:p>
         </w:tc>
@@ -3659,11 +3824,6 @@
               </w:rPr>
               <w:t xml:space="preserve">Date</w:t>
             </w:r>
-            <w:r>
-              <w:rPr>
-                <w:rtl w:val="0"/>
-              </w:rPr>
-            </w:r>
           </w:p>
         </w:tc>
         <w:tc>
@@ -3689,6 +3849,96 @@
                 <w:rtl w:val="0"/>
               </w:rPr>
               <w:t xml:space="preserve">Changes</w:t>
+            </w:r>
+          </w:p>
+        </w:tc>
+      </w:tr>
+      <w:tr>
+        <w:tc>
+          <w:tcPr>
+            <w:tcMar>
+              <w:top w:w="58.0" w:type="dxa"/>
+              <w:left w:w="115.0" w:type="dxa"/>
+              <w:bottom w:w="100.0" w:type="dxa"/>
+              <w:right w:w="115.0" w:type="dxa"/>
+            </w:tcMar>
+          </w:tcPr>
+          <w:p>
+            <w:pPr>
+              <w:spacing w:lineRule="auto" w:after="200" w:line="240" w:before="0"/>
+              <w:ind w:left="0" w:firstLine="0" w:right="0"/>
+              <w:contextualSpacing w:val="0"/>
+              <w:jc w:val="both"/>
+            </w:pPr>
+            <w:r>
+              <w:rPr>
+                <w:rFonts w:cs="Trebuchet MS" w:hAnsi="Trebuchet MS" w:eastAsia="Trebuchet MS" w:ascii="Trebuchet MS"/>
+                <w:sz w:val="18"/>
+                <w:rtl w:val="0"/>
+              </w:rPr>
+              <w:t xml:space="preserve">1.0.1</w:t>
+            </w:r>
+            <w:r>
+              <w:rPr>
+                <w:rtl w:val="0"/>
+              </w:rPr>
+            </w:r>
+          </w:p>
+        </w:tc>
+        <w:tc>
+          <w:tcPr>
+            <w:tcMar>
+              <w:top w:w="58.0" w:type="dxa"/>
+              <w:left w:w="115.0" w:type="dxa"/>
+              <w:bottom w:w="100.0" w:type="dxa"/>
+              <w:right w:w="115.0" w:type="dxa"/>
+            </w:tcMar>
+          </w:tcPr>
+          <w:p>
+            <w:pPr>
+              <w:spacing w:lineRule="auto" w:after="200" w:line="240" w:before="0"/>
+              <w:ind w:left="0" w:firstLine="0" w:right="0"/>
+              <w:contextualSpacing w:val="0"/>
+              <w:jc w:val="both"/>
+            </w:pPr>
+            <w:r>
+              <w:rPr>
+                <w:rFonts w:cs="Trebuchet MS" w:hAnsi="Trebuchet MS" w:eastAsia="Trebuchet MS" w:ascii="Trebuchet MS"/>
+                <w:sz w:val="18"/>
+                <w:rtl w:val="0"/>
+              </w:rPr>
+              <w:t xml:space="preserve">3/10/2013</w:t>
+            </w:r>
+            <w:r>
+              <w:rPr>
+                <w:rtl w:val="0"/>
+              </w:rPr>
+            </w:r>
+          </w:p>
+        </w:tc>
+        <w:tc>
+          <w:tcPr>
+            <w:tcMar>
+              <w:top w:w="58.0" w:type="dxa"/>
+              <w:left w:w="115.0" w:type="dxa"/>
+              <w:bottom w:w="100.0" w:type="dxa"/>
+              <w:right w:w="115.0" w:type="dxa"/>
+            </w:tcMar>
+          </w:tcPr>
+          <w:p>
+            <w:pPr>
+              <w:spacing w:lineRule="auto" w:after="200" w:line="240" w:before="0"/>
+              <w:ind w:left="0" w:firstLine="0" w:right="0"/>
+              <w:contextualSpacing w:val="0"/>
+              <w:jc w:val="both"/>
+            </w:pPr>
+            <w:r>
+              <w:rPr>
+                <w:rFonts w:cs="Trebuchet MS" w:hAnsi="Trebuchet MS" w:eastAsia="Trebuchet MS" w:ascii="Trebuchet MS"/>
+                <w:sz w:val="18"/>
+                <w:rtl w:val="0"/>
+              </w:rPr>
+              <w:t xml:space="preserve">Fix a memory limitation on DW [Bug-Fix release]</w:t>
             </w:r>
             <w:r>
               <w:rPr>
@@ -3722,11 +3972,6 @@
               </w:rPr>
               <w:t xml:space="preserve">0.9.0</w:t>
             </w:r>
-            <w:r>
-              <w:rPr>
-                <w:rtl w:val="0"/>
-              </w:rPr>
-            </w:r>
           </w:p>
         </w:tc>
         <w:tc>
@@ -3751,11 +3996,6 @@
                 <w:rtl w:val="0"/>
               </w:rPr>
               <w:t xml:space="preserve">3/9/2013</w:t>
-            </w:r>
-            <w:r>
-              <w:rPr>
-                <w:rtl w:val="0"/>
-              </w:rPr>
             </w:r>
           </w:p>
         </w:tc>
@@ -3782,11 +4022,6 @@
               </w:rPr>
               <w:t xml:space="preserve">Initial release</w:t>
             </w:r>
-            <w:r>
-              <w:rPr>
-                <w:rtl w:val="0"/>
-              </w:rPr>
-            </w:r>
           </w:p>
         </w:tc>
       </w:tr>
@@ -3806,7 +4041,7 @@
     <w:p>
       <w:pPr>
         <w:spacing w:lineRule="auto" w:after="120" w:line="276" w:before="0"/>
-        <w:ind w:left="358" w:hanging="357"/>
+        <w:ind w:left="358" w:hanging="356"/>
         <w:contextualSpacing w:val="0"/>
       </w:pPr>
       <w:r>
@@ -3818,7 +4053,7 @@
     <w:p>
       <w:pPr>
         <w:spacing w:lineRule="auto" w:after="120" w:line="240" w:before="0"/>
-        <w:ind w:left="358" w:hanging="357"/>
+        <w:ind w:left="358" w:hanging="356"/>
         <w:contextualSpacing w:val="0"/>
       </w:pPr>
       <w:r>
@@ -3845,7 +4080,7 @@
     <w:p>
       <w:pPr>
         <w:spacing w:lineRule="auto" w:after="120" w:line="276" w:before="0"/>
-        <w:ind w:left="358" w:hanging="357"/>
+        <w:ind w:left="358" w:hanging="356"/>
         <w:contextualSpacing w:val="0"/>
       </w:pPr>
       <w:r>
@@ -3855,8 +4090,8 @@
       </w:r>
     </w:p>
     <w:sectPr>
-      <w:headerReference r:id="rId14" w:type="default"/>
-      <w:footerReference r:id="rId15" w:type="default"/>
+      <w:headerReference r:id="rId21" w:type="default"/>
+      <w:footerReference r:id="rId22" w:type="default"/>
       <w:pgSz w:w="11906" w:h="16838"/>
       <w:pgMar w:left="1080" w:right="1080" w:top="1440" w:bottom="1440"/>
     </w:sectPr>
@@ -3869,7 +4104,7 @@
   <w:p>
     <w:pPr>
       <w:spacing w:lineRule="auto" w:after="200" w:line="276" w:before="0"/>
-      <w:ind w:left="0" w:firstLine="0" w:right="0"/>
+      <w:ind w:firstLine="0"/>
       <w:contextualSpacing w:val="0"/>
       <w:jc w:val="left"/>
     </w:pPr>
@@ -3881,7 +4116,9 @@
   </w:p>
   <w:tbl>
     <w:tblPr>
+      <w:bidiVisual w:val="0"/>
       <w:tblW w:w="9990.0" w:type="dxa"/>
+      <w:jc w:val="left"/>
       <w:tblBorders>
         <w:top w:color="000000" w:space="0" w:val="single" w:sz="4"/>
         <w:left w:color="000000" w:space="0" w:val="single" w:sz="4"/>
@@ -3924,11 +4161,6 @@
             </w:rPr>
             <w:t xml:space="preserve">{SimpleRelevance Integration Documentation}</w:t>
           </w:r>
-          <w:r>
-            <w:rPr>
-              <w:rtl w:val="0"/>
-            </w:rPr>
-          </w:r>
         </w:p>
       </w:tc>
       <w:tc>
@@ -3952,11 +4184,6 @@
               <w:rtl w:val="0"/>
             </w:rPr>
             <w:t xml:space="preserve"> </w:t>
-          </w:r>
-          <w:r>
-            <w:rPr>
-              <w:rtl w:val="0"/>
-            </w:rPr>
           </w:r>
         </w:p>
       </w:tc>
@@ -3995,10 +4222,7 @@
           </w:r>
           <w:fldSimple w:dirty="0" w:instr="PAGE" w:fldLock="0">
             <w:r>
-              <w:rPr>
-                <w:rFonts w:cs="Consolas" w:hAnsi="Consolas" w:eastAsia="Consolas" w:ascii="Consolas"/>
-                <w:sz w:val="18"/>
-              </w:rPr>
+              <w:rPr/>
             </w:r>
           </w:fldSimple>
           <w:r>
@@ -4008,11 +4232,6 @@
               <w:rtl w:val="0"/>
             </w:rPr>
             <w:t xml:space="preserve"> </w:t>
-          </w:r>
-          <w:r>
-            <w:rPr>
-              <w:rtl w:val="0"/>
-            </w:rPr>
           </w:r>
         </w:p>
       </w:tc>
@@ -4045,19 +4264,19 @@
         <w:tab w:val="right" w:pos="9072"/>
       </w:tabs>
       <w:spacing w:lineRule="auto" w:after="200" w:line="276" w:before="0"/>
-      <w:ind w:left="-719" w:firstLine="0" w:right="360"/>
+      <w:ind w:left="-718" w:firstLine="0" w:right="360"/>
       <w:contextualSpacing w:val="0"/>
     </w:pPr>
     <w:r>
       <w:drawing>
-        <wp:inline>
+        <wp:inline distR="19050" distT="19050" distB="19050" distL="19050">
           <wp:extent cy="533400" cx="495300"/>
-          <wp:docPr id="1" name="image06.png"/>
+          <wp:docPr id="1" name="image05.png"/>
           <a:graphic>
             <a:graphicData uri="http://schemas.openxmlformats.org/drawingml/2006/picture">
               <pic:pic>
                 <pic:nvPicPr>
-                  <pic:cNvPr id="0" name="image06.png"/>
+                  <pic:cNvPr id="0" name="image05.png"/>
                   <pic:cNvPicPr preferRelativeResize="0"/>
                 </pic:nvPicPr>
                 <pic:blipFill>
@@ -4092,109 +4311,118 @@
   <w:abstractNum w:abstractNumId="1">
     <w:lvl w:ilvl="0">
       <w:start w:val="1"/>
-      <w:numFmt w:val="bullet"/>
-      <w:lvlText w:val="●"/>
-      <w:lvlJc w:val="left"/>
-      <w:pPr>
-        <w:ind w:left="1440" w:firstLine="1080"/>
-      </w:pPr>
-      <w:rPr>
+      <w:numFmt w:val="decimal"/>
+      <w:lvlText w:val="%1."/>
+      <w:lvlJc w:val="left"/>
+      <w:pPr>
+        <w:ind w:left="1440" w:firstLine="2520"/>
+      </w:pPr>
+      <w:rPr>
+        <w:rFonts w:cs="Arial" w:hAnsi="Arial" w:eastAsia="Arial" w:ascii="Arial"/>
         <w:u w:val="none"/>
       </w:rPr>
     </w:lvl>
     <w:lvl w:ilvl="1">
       <w:start w:val="1"/>
-      <w:numFmt w:val="bullet"/>
-      <w:lvlText w:val="○"/>
-      <w:lvlJc w:val="left"/>
-      <w:pPr>
-        <w:ind w:left="2160" w:firstLine="1800"/>
-      </w:pPr>
-      <w:rPr>
+      <w:numFmt w:val="lowerLetter"/>
+      <w:lvlText w:val="%2."/>
+      <w:lvlJc w:val="left"/>
+      <w:pPr>
+        <w:ind w:left="2160" w:firstLine="3960"/>
+      </w:pPr>
+      <w:rPr>
+        <w:rFonts w:cs="Arial" w:hAnsi="Arial" w:eastAsia="Arial" w:ascii="Arial"/>
         <w:u w:val="none"/>
       </w:rPr>
     </w:lvl>
     <w:lvl w:ilvl="2">
       <w:start w:val="1"/>
-      <w:numFmt w:val="bullet"/>
-      <w:lvlText w:val="■"/>
-      <w:lvlJc w:val="left"/>
-      <w:pPr>
-        <w:ind w:left="2880" w:firstLine="2520"/>
-      </w:pPr>
-      <w:rPr>
+      <w:numFmt w:val="lowerRoman"/>
+      <w:lvlText w:val="%3."/>
+      <w:lvlJc w:val="left"/>
+      <w:pPr>
+        <w:ind w:left="2880" w:firstLine="5400"/>
+      </w:pPr>
+      <w:rPr>
+        <w:rFonts w:cs="Arial" w:hAnsi="Arial" w:eastAsia="Arial" w:ascii="Arial"/>
         <w:u w:val="none"/>
       </w:rPr>
     </w:lvl>
     <w:lvl w:ilvl="3">
       <w:start w:val="1"/>
-      <w:numFmt w:val="bullet"/>
-      <w:lvlText w:val="●"/>
-      <w:lvlJc w:val="left"/>
-      <w:pPr>
-        <w:ind w:left="3600" w:firstLine="3240"/>
-      </w:pPr>
-      <w:rPr>
+      <w:numFmt w:val="decimal"/>
+      <w:lvlText w:val="%4."/>
+      <w:lvlJc w:val="left"/>
+      <w:pPr>
+        <w:ind w:left="3600" w:firstLine="6840"/>
+      </w:pPr>
+      <w:rPr>
+        <w:rFonts w:cs="Arial" w:hAnsi="Arial" w:eastAsia="Arial" w:ascii="Arial"/>
         <w:u w:val="none"/>
       </w:rPr>
     </w:lvl>
     <w:lvl w:ilvl="4">
       <w:start w:val="1"/>
-      <w:numFmt w:val="bullet"/>
-      <w:lvlText w:val="○"/>
-      <w:lvlJc w:val="left"/>
-      <w:pPr>
-        <w:ind w:left="4320" w:firstLine="3960"/>
-      </w:pPr>
-      <w:rPr>
+      <w:numFmt w:val="lowerLetter"/>
+      <w:lvlText w:val="%5."/>
+      <w:lvlJc w:val="left"/>
+      <w:pPr>
+        <w:ind w:left="4320" w:firstLine="8280"/>
+      </w:pPr>
+      <w:rPr>
+        <w:rFonts w:cs="Arial" w:hAnsi="Arial" w:eastAsia="Arial" w:ascii="Arial"/>
         <w:u w:val="none"/>
       </w:rPr>
     </w:lvl>
     <w:lvl w:ilvl="5">
       <w:start w:val="1"/>
-      <w:numFmt w:val="bullet"/>
-      <w:lvlText w:val="■"/>
-      <w:lvlJc w:val="left"/>
-      <w:pPr>
-        <w:ind w:left="5040" w:firstLine="4680"/>
-      </w:pPr>
-      <w:rPr>
+      <w:numFmt w:val="lowerRoman"/>
+      <w:lvlText w:val="%6."/>
+      <w:lvlJc w:val="left"/>
+      <w:pPr>
+        <w:ind w:left="5040" w:firstLine="9720"/>
+      </w:pPr>
+      <w:rPr>
+        <w:rFonts w:cs="Arial" w:hAnsi="Arial" w:eastAsia="Arial" w:ascii="Arial"/>
         <w:u w:val="none"/>
       </w:rPr>
     </w:lvl>
     <w:lvl w:ilvl="6">
       <w:start w:val="1"/>
-      <w:numFmt w:val="bullet"/>
-      <w:lvlText w:val="●"/>
-      <w:lvlJc w:val="left"/>
-      <w:pPr>
-        <w:ind w:left="5760" w:firstLine="5400"/>
-      </w:pPr>
-      <w:rPr>
+      <w:numFmt w:val="decimal"/>
+      <w:lvlText w:val="%7."/>
+      <w:lvlJc w:val="left"/>
+      <w:pPr>
+        <w:ind w:left="5760" w:firstLine="11160"/>
+      </w:pPr>
+      <w:rPr>
+        <w:rFonts w:cs="Arial" w:hAnsi="Arial" w:eastAsia="Arial" w:ascii="Arial"/>
         <w:u w:val="none"/>
       </w:rPr>
     </w:lvl>
     <w:lvl w:ilvl="7">
       <w:start w:val="1"/>
-      <w:numFmt w:val="bullet"/>
-      <w:lvlText w:val="○"/>
-      <w:lvlJc w:val="left"/>
-      <w:pPr>
-        <w:ind w:left="6480" w:firstLine="6120"/>
-      </w:pPr>
-      <w:rPr>
+      <w:numFmt w:val="lowerLetter"/>
+      <w:lvlText w:val="%8."/>
+      <w:lvlJc w:val="left"/>
+      <w:pPr>
+        <w:ind w:left="6480" w:firstLine="12600"/>
+      </w:pPr>
+      <w:rPr>
+        <w:rFonts w:cs="Arial" w:hAnsi="Arial" w:eastAsia="Arial" w:ascii="Arial"/>
         <w:u w:val="none"/>
       </w:rPr>
     </w:lvl>
     <w:lvl w:ilvl="8">
       <w:start w:val="1"/>
-      <w:numFmt w:val="bullet"/>
-      <w:lvlText w:val="■"/>
-      <w:lvlJc w:val="left"/>
-      <w:pPr>
-        <w:ind w:left="7200" w:firstLine="6840"/>
-      </w:pPr>
-      <w:rPr>
+      <w:numFmt w:val="lowerRoman"/>
+      <w:lvlText w:val="%9."/>
+      <w:lvlJc w:val="left"/>
+      <w:pPr>
+        <w:ind w:left="7200" w:firstLine="14040"/>
+      </w:pPr>
+      <w:rPr>
+        <w:rFonts w:cs="Arial" w:hAnsi="Arial" w:eastAsia="Arial" w:ascii="Arial"/>
         <w:u w:val="none"/>
       </w:rPr>
     </w:lvl>
@@ -4202,11 +4430,487 @@
   <w:abstractNum w:abstractNumId="2">
     <w:lvl w:ilvl="0">
       <w:start w:val="1"/>
+      <w:numFmt w:val="bullet"/>
+      <w:lvlText w:val="●"/>
+      <w:lvlJc w:val="left"/>
+      <w:pPr>
+        <w:ind w:left="1440" w:firstLine="2520"/>
+      </w:pPr>
+      <w:rPr>
+        <w:rFonts w:cs="Arial" w:hAnsi="Arial" w:eastAsia="Arial" w:ascii="Arial"/>
+        <w:u w:val="none"/>
+      </w:rPr>
+    </w:lvl>
+    <w:lvl w:ilvl="1">
+      <w:start w:val="1"/>
+      <w:numFmt w:val="bullet"/>
+      <w:lvlText w:val="○"/>
+      <w:lvlJc w:val="left"/>
+      <w:pPr>
+        <w:ind w:left="2160" w:firstLine="3960"/>
+      </w:pPr>
+      <w:rPr>
+        <w:rFonts w:cs="Arial" w:hAnsi="Arial" w:eastAsia="Arial" w:ascii="Arial"/>
+        <w:u w:val="none"/>
+      </w:rPr>
+    </w:lvl>
+    <w:lvl w:ilvl="2">
+      <w:start w:val="1"/>
+      <w:numFmt w:val="bullet"/>
+      <w:lvlText w:val="■"/>
+      <w:lvlJc w:val="left"/>
+      <w:pPr>
+        <w:ind w:left="2880" w:firstLine="5400"/>
+      </w:pPr>
+      <w:rPr>
+        <w:rFonts w:cs="Arial" w:hAnsi="Arial" w:eastAsia="Arial" w:ascii="Arial"/>
+        <w:u w:val="none"/>
+      </w:rPr>
+    </w:lvl>
+    <w:lvl w:ilvl="3">
+      <w:start w:val="1"/>
+      <w:numFmt w:val="bullet"/>
+      <w:lvlText w:val="●"/>
+      <w:lvlJc w:val="left"/>
+      <w:pPr>
+        <w:ind w:left="3600" w:firstLine="6840"/>
+      </w:pPr>
+      <w:rPr>
+        <w:rFonts w:cs="Arial" w:hAnsi="Arial" w:eastAsia="Arial" w:ascii="Arial"/>
+        <w:u w:val="none"/>
+      </w:rPr>
+    </w:lvl>
+    <w:lvl w:ilvl="4">
+      <w:start w:val="1"/>
+      <w:numFmt w:val="bullet"/>
+      <w:lvlText w:val="○"/>
+      <w:lvlJc w:val="left"/>
+      <w:pPr>
+        <w:ind w:left="4320" w:firstLine="8280"/>
+      </w:pPr>
+      <w:rPr>
+        <w:rFonts w:cs="Arial" w:hAnsi="Arial" w:eastAsia="Arial" w:ascii="Arial"/>
+        <w:u w:val="none"/>
+      </w:rPr>
+    </w:lvl>
+    <w:lvl w:ilvl="5">
+      <w:start w:val="1"/>
+      <w:numFmt w:val="bullet"/>
+      <w:lvlText w:val="■"/>
+      <w:lvlJc w:val="left"/>
+      <w:pPr>
+        <w:ind w:left="5040" w:firstLine="9720"/>
+      </w:pPr>
+      <w:rPr>
+        <w:rFonts w:cs="Arial" w:hAnsi="Arial" w:eastAsia="Arial" w:ascii="Arial"/>
+        <w:u w:val="none"/>
+      </w:rPr>
+    </w:lvl>
+    <w:lvl w:ilvl="6">
+      <w:start w:val="1"/>
+      <w:numFmt w:val="bullet"/>
+      <w:lvlText w:val="●"/>
+      <w:lvlJc w:val="left"/>
+      <w:pPr>
+        <w:ind w:left="5760" w:firstLine="11160"/>
+      </w:pPr>
+      <w:rPr>
+        <w:rFonts w:cs="Arial" w:hAnsi="Arial" w:eastAsia="Arial" w:ascii="Arial"/>
+        <w:u w:val="none"/>
+      </w:rPr>
+    </w:lvl>
+    <w:lvl w:ilvl="7">
+      <w:start w:val="1"/>
+      <w:numFmt w:val="bullet"/>
+      <w:lvlText w:val="○"/>
+      <w:lvlJc w:val="left"/>
+      <w:pPr>
+        <w:ind w:left="6480" w:firstLine="12600"/>
+      </w:pPr>
+      <w:rPr>
+        <w:rFonts w:cs="Arial" w:hAnsi="Arial" w:eastAsia="Arial" w:ascii="Arial"/>
+        <w:u w:val="none"/>
+      </w:rPr>
+    </w:lvl>
+    <w:lvl w:ilvl="8">
+      <w:start w:val="1"/>
+      <w:numFmt w:val="bullet"/>
+      <w:lvlText w:val="■"/>
+      <w:lvlJc w:val="left"/>
+      <w:pPr>
+        <w:ind w:left="7200" w:firstLine="14040"/>
+      </w:pPr>
+      <w:rPr>
+        <w:rFonts w:cs="Arial" w:hAnsi="Arial" w:eastAsia="Arial" w:ascii="Arial"/>
+        <w:u w:val="none"/>
+      </w:rPr>
+    </w:lvl>
+  </w:abstractNum>
+  <w:abstractNum w:abstractNumId="3">
+    <w:lvl w:ilvl="0">
+      <w:start w:val="1"/>
+      <w:numFmt w:val="bullet"/>
+      <w:lvlText w:val="●"/>
+      <w:lvlJc w:val="left"/>
+      <w:pPr>
+        <w:ind w:left="1440" w:firstLine="2520"/>
+      </w:pPr>
+      <w:rPr>
+        <w:rFonts w:cs="Arial" w:hAnsi="Arial" w:eastAsia="Arial" w:ascii="Arial"/>
+        <w:u w:val="none"/>
+      </w:rPr>
+    </w:lvl>
+    <w:lvl w:ilvl="1">
+      <w:start w:val="1"/>
+      <w:numFmt w:val="bullet"/>
+      <w:lvlText w:val="○"/>
+      <w:lvlJc w:val="left"/>
+      <w:pPr>
+        <w:ind w:left="2160" w:firstLine="3960"/>
+      </w:pPr>
+      <w:rPr>
+        <w:rFonts w:cs="Arial" w:hAnsi="Arial" w:eastAsia="Arial" w:ascii="Arial"/>
+        <w:u w:val="none"/>
+      </w:rPr>
+    </w:lvl>
+    <w:lvl w:ilvl="2">
+      <w:start w:val="1"/>
+      <w:numFmt w:val="bullet"/>
+      <w:lvlText w:val="■"/>
+      <w:lvlJc w:val="left"/>
+      <w:pPr>
+        <w:ind w:left="2880" w:firstLine="5400"/>
+      </w:pPr>
+      <w:rPr>
+        <w:rFonts w:cs="Arial" w:hAnsi="Arial" w:eastAsia="Arial" w:ascii="Arial"/>
+        <w:u w:val="none"/>
+      </w:rPr>
+    </w:lvl>
+    <w:lvl w:ilvl="3">
+      <w:start w:val="1"/>
+      <w:numFmt w:val="bullet"/>
+      <w:lvlText w:val="●"/>
+      <w:lvlJc w:val="left"/>
+      <w:pPr>
+        <w:ind w:left="3600" w:firstLine="6840"/>
+      </w:pPr>
+      <w:rPr>
+        <w:rFonts w:cs="Arial" w:hAnsi="Arial" w:eastAsia="Arial" w:ascii="Arial"/>
+        <w:u w:val="none"/>
+      </w:rPr>
+    </w:lvl>
+    <w:lvl w:ilvl="4">
+      <w:start w:val="1"/>
+      <w:numFmt w:val="bullet"/>
+      <w:lvlText w:val="○"/>
+      <w:lvlJc w:val="left"/>
+      <w:pPr>
+        <w:ind w:left="4320" w:firstLine="8280"/>
+      </w:pPr>
+      <w:rPr>
+        <w:rFonts w:cs="Arial" w:hAnsi="Arial" w:eastAsia="Arial" w:ascii="Arial"/>
+        <w:u w:val="none"/>
+      </w:rPr>
+    </w:lvl>
+    <w:lvl w:ilvl="5">
+      <w:start w:val="1"/>
+      <w:numFmt w:val="bullet"/>
+      <w:lvlText w:val="■"/>
+      <w:lvlJc w:val="left"/>
+      <w:pPr>
+        <w:ind w:left="5040" w:firstLine="9720"/>
+      </w:pPr>
+      <w:rPr>
+        <w:rFonts w:cs="Arial" w:hAnsi="Arial" w:eastAsia="Arial" w:ascii="Arial"/>
+        <w:u w:val="none"/>
+      </w:rPr>
+    </w:lvl>
+    <w:lvl w:ilvl="6">
+      <w:start w:val="1"/>
+      <w:numFmt w:val="bullet"/>
+      <w:lvlText w:val="●"/>
+      <w:lvlJc w:val="left"/>
+      <w:pPr>
+        <w:ind w:left="5760" w:firstLine="11160"/>
+      </w:pPr>
+      <w:rPr>
+        <w:rFonts w:cs="Arial" w:hAnsi="Arial" w:eastAsia="Arial" w:ascii="Arial"/>
+        <w:u w:val="none"/>
+      </w:rPr>
+    </w:lvl>
+    <w:lvl w:ilvl="7">
+      <w:start w:val="1"/>
+      <w:numFmt w:val="bullet"/>
+      <w:lvlText w:val="○"/>
+      <w:lvlJc w:val="left"/>
+      <w:pPr>
+        <w:ind w:left="6480" w:firstLine="12600"/>
+      </w:pPr>
+      <w:rPr>
+        <w:rFonts w:cs="Arial" w:hAnsi="Arial" w:eastAsia="Arial" w:ascii="Arial"/>
+        <w:u w:val="none"/>
+      </w:rPr>
+    </w:lvl>
+    <w:lvl w:ilvl="8">
+      <w:start w:val="1"/>
+      <w:numFmt w:val="bullet"/>
+      <w:lvlText w:val="■"/>
+      <w:lvlJc w:val="left"/>
+      <w:pPr>
+        <w:ind w:left="7200" w:firstLine="14040"/>
+      </w:pPr>
+      <w:rPr>
+        <w:rFonts w:cs="Arial" w:hAnsi="Arial" w:eastAsia="Arial" w:ascii="Arial"/>
+        <w:u w:val="none"/>
+      </w:rPr>
+    </w:lvl>
+  </w:abstractNum>
+  <w:abstractNum w:abstractNumId="4">
+    <w:lvl w:ilvl="0">
+      <w:start w:val="1"/>
+      <w:numFmt w:val="bullet"/>
+      <w:lvlText w:val="●"/>
+      <w:lvlJc w:val="left"/>
+      <w:pPr>
+        <w:ind w:left="2160" w:firstLine="3960"/>
+      </w:pPr>
+      <w:rPr>
+        <w:rFonts w:cs="Arial" w:hAnsi="Arial" w:eastAsia="Arial" w:ascii="Arial"/>
+        <w:u w:val="none"/>
+      </w:rPr>
+    </w:lvl>
+    <w:lvl w:ilvl="1">
+      <w:start w:val="1"/>
+      <w:numFmt w:val="bullet"/>
+      <w:lvlText w:val="○"/>
+      <w:lvlJc w:val="left"/>
+      <w:pPr>
+        <w:ind w:left="2880" w:firstLine="5400"/>
+      </w:pPr>
+      <w:rPr>
+        <w:rFonts w:cs="Arial" w:hAnsi="Arial" w:eastAsia="Arial" w:ascii="Arial"/>
+        <w:u w:val="none"/>
+      </w:rPr>
+    </w:lvl>
+    <w:lvl w:ilvl="2">
+      <w:start w:val="1"/>
+      <w:numFmt w:val="bullet"/>
+      <w:lvlText w:val="■"/>
+      <w:lvlJc w:val="left"/>
+      <w:pPr>
+        <w:ind w:left="3600" w:firstLine="6840"/>
+      </w:pPr>
+      <w:rPr>
+        <w:rFonts w:cs="Arial" w:hAnsi="Arial" w:eastAsia="Arial" w:ascii="Arial"/>
+        <w:u w:val="none"/>
+      </w:rPr>
+    </w:lvl>
+    <w:lvl w:ilvl="3">
+      <w:start w:val="1"/>
+      <w:numFmt w:val="bullet"/>
+      <w:lvlText w:val="●"/>
+      <w:lvlJc w:val="left"/>
+      <w:pPr>
+        <w:ind w:left="4320" w:firstLine="8280"/>
+      </w:pPr>
+      <w:rPr>
+        <w:rFonts w:cs="Arial" w:hAnsi="Arial" w:eastAsia="Arial" w:ascii="Arial"/>
+        <w:u w:val="none"/>
+      </w:rPr>
+    </w:lvl>
+    <w:lvl w:ilvl="4">
+      <w:start w:val="1"/>
+      <w:numFmt w:val="bullet"/>
+      <w:lvlText w:val="○"/>
+      <w:lvlJc w:val="left"/>
+      <w:pPr>
+        <w:ind w:left="5040" w:firstLine="9720"/>
+      </w:pPr>
+      <w:rPr>
+        <w:rFonts w:cs="Arial" w:hAnsi="Arial" w:eastAsia="Arial" w:ascii="Arial"/>
+        <w:u w:val="none"/>
+      </w:rPr>
+    </w:lvl>
+    <w:lvl w:ilvl="5">
+      <w:start w:val="1"/>
+      <w:numFmt w:val="bullet"/>
+      <w:lvlText w:val="■"/>
+      <w:lvlJc w:val="left"/>
+      <w:pPr>
+        <w:ind w:left="5760" w:firstLine="11160"/>
+      </w:pPr>
+      <w:rPr>
+        <w:rFonts w:cs="Arial" w:hAnsi="Arial" w:eastAsia="Arial" w:ascii="Arial"/>
+        <w:u w:val="none"/>
+      </w:rPr>
+    </w:lvl>
+    <w:lvl w:ilvl="6">
+      <w:start w:val="1"/>
+      <w:numFmt w:val="bullet"/>
+      <w:lvlText w:val="●"/>
+      <w:lvlJc w:val="left"/>
+      <w:pPr>
+        <w:ind w:left="6480" w:firstLine="12600"/>
+      </w:pPr>
+      <w:rPr>
+        <w:rFonts w:cs="Arial" w:hAnsi="Arial" w:eastAsia="Arial" w:ascii="Arial"/>
+        <w:u w:val="none"/>
+      </w:rPr>
+    </w:lvl>
+    <w:lvl w:ilvl="7">
+      <w:start w:val="1"/>
+      <w:numFmt w:val="bullet"/>
+      <w:lvlText w:val="○"/>
+      <w:lvlJc w:val="left"/>
+      <w:pPr>
+        <w:ind w:left="7200" w:firstLine="14040"/>
+      </w:pPr>
+      <w:rPr>
+        <w:rFonts w:cs="Arial" w:hAnsi="Arial" w:eastAsia="Arial" w:ascii="Arial"/>
+        <w:u w:val="none"/>
+      </w:rPr>
+    </w:lvl>
+    <w:lvl w:ilvl="8">
+      <w:start w:val="1"/>
+      <w:numFmt w:val="bullet"/>
+      <w:lvlText w:val="■"/>
+      <w:lvlJc w:val="left"/>
+      <w:pPr>
+        <w:ind w:left="7920" w:firstLine="15480"/>
+      </w:pPr>
+      <w:rPr>
+        <w:rFonts w:cs="Arial" w:hAnsi="Arial" w:eastAsia="Arial" w:ascii="Arial"/>
+        <w:u w:val="none"/>
+      </w:rPr>
+    </w:lvl>
+  </w:abstractNum>
+  <w:abstractNum w:abstractNumId="5">
+    <w:lvl w:ilvl="0">
+      <w:start w:val="1"/>
+      <w:numFmt w:val="bullet"/>
+      <w:lvlText w:val="●"/>
+      <w:lvlJc w:val="left"/>
+      <w:pPr>
+        <w:ind w:left="2160" w:firstLine="3960"/>
+      </w:pPr>
+      <w:rPr>
+        <w:rFonts w:cs="Arial" w:hAnsi="Arial" w:eastAsia="Arial" w:ascii="Arial"/>
+        <w:u w:val="none"/>
+      </w:rPr>
+    </w:lvl>
+    <w:lvl w:ilvl="1">
+      <w:start w:val="1"/>
+      <w:numFmt w:val="bullet"/>
+      <w:lvlText w:val="○"/>
+      <w:lvlJc w:val="left"/>
+      <w:pPr>
+        <w:ind w:left="2880" w:firstLine="5400"/>
+      </w:pPr>
+      <w:rPr>
+        <w:rFonts w:cs="Arial" w:hAnsi="Arial" w:eastAsia="Arial" w:ascii="Arial"/>
+        <w:u w:val="none"/>
+      </w:rPr>
+    </w:lvl>
+    <w:lvl w:ilvl="2">
+      <w:start w:val="1"/>
+      <w:numFmt w:val="bullet"/>
+      <w:lvlText w:val="■"/>
+      <w:lvlJc w:val="left"/>
+      <w:pPr>
+        <w:ind w:left="3600" w:firstLine="6840"/>
+      </w:pPr>
+      <w:rPr>
+        <w:rFonts w:cs="Arial" w:hAnsi="Arial" w:eastAsia="Arial" w:ascii="Arial"/>
+        <w:u w:val="none"/>
+      </w:rPr>
+    </w:lvl>
+    <w:lvl w:ilvl="3">
+      <w:start w:val="1"/>
+      <w:numFmt w:val="bullet"/>
+      <w:lvlText w:val="●"/>
+      <w:lvlJc w:val="left"/>
+      <w:pPr>
+        <w:ind w:left="4320" w:firstLine="8280"/>
+      </w:pPr>
+      <w:rPr>
+        <w:rFonts w:cs="Arial" w:hAnsi="Arial" w:eastAsia="Arial" w:ascii="Arial"/>
+        <w:u w:val="none"/>
+      </w:rPr>
+    </w:lvl>
+    <w:lvl w:ilvl="4">
+      <w:start w:val="1"/>
+      <w:numFmt w:val="bullet"/>
+      <w:lvlText w:val="○"/>
+      <w:lvlJc w:val="left"/>
+      <w:pPr>
+        <w:ind w:left="5040" w:firstLine="9720"/>
+      </w:pPr>
+      <w:rPr>
+        <w:rFonts w:cs="Arial" w:hAnsi="Arial" w:eastAsia="Arial" w:ascii="Arial"/>
+        <w:u w:val="none"/>
+      </w:rPr>
+    </w:lvl>
+    <w:lvl w:ilvl="5">
+      <w:start w:val="1"/>
+      <w:numFmt w:val="bullet"/>
+      <w:lvlText w:val="■"/>
+      <w:lvlJc w:val="left"/>
+      <w:pPr>
+        <w:ind w:left="5760" w:firstLine="11160"/>
+      </w:pPr>
+      <w:rPr>
+        <w:rFonts w:cs="Arial" w:hAnsi="Arial" w:eastAsia="Arial" w:ascii="Arial"/>
+        <w:u w:val="none"/>
+      </w:rPr>
+    </w:lvl>
+    <w:lvl w:ilvl="6">
+      <w:start w:val="1"/>
+      <w:numFmt w:val="bullet"/>
+      <w:lvlText w:val="●"/>
+      <w:lvlJc w:val="left"/>
+      <w:pPr>
+        <w:ind w:left="6480" w:firstLine="12600"/>
+      </w:pPr>
+      <w:rPr>
+        <w:rFonts w:cs="Arial" w:hAnsi="Arial" w:eastAsia="Arial" w:ascii="Arial"/>
+        <w:u w:val="none"/>
+      </w:rPr>
+    </w:lvl>
+    <w:lvl w:ilvl="7">
+      <w:start w:val="1"/>
+      <w:numFmt w:val="bullet"/>
+      <w:lvlText w:val="○"/>
+      <w:lvlJc w:val="left"/>
+      <w:pPr>
+        <w:ind w:left="7200" w:firstLine="14040"/>
+      </w:pPr>
+      <w:rPr>
+        <w:rFonts w:cs="Arial" w:hAnsi="Arial" w:eastAsia="Arial" w:ascii="Arial"/>
+        <w:u w:val="none"/>
+      </w:rPr>
+    </w:lvl>
+    <w:lvl w:ilvl="8">
+      <w:start w:val="1"/>
+      <w:numFmt w:val="bullet"/>
+      <w:lvlText w:val="■"/>
+      <w:lvlJc w:val="left"/>
+      <w:pPr>
+        <w:ind w:left="7920" w:firstLine="15480"/>
+      </w:pPr>
+      <w:rPr>
+        <w:rFonts w:cs="Arial" w:hAnsi="Arial" w:eastAsia="Arial" w:ascii="Arial"/>
+        <w:u w:val="none"/>
+      </w:rPr>
+    </w:lvl>
+  </w:abstractNum>
+  <w:abstractNum w:abstractNumId="6">
+    <w:lvl w:ilvl="0">
+      <w:start w:val="1"/>
       <w:numFmt w:val="decimal"/>
       <w:lvlText w:val="%1."/>
       <w:lvlJc w:val="left"/>
       <w:pPr>
-        <w:ind w:left="720" w:firstLine="360"/>
+        <w:ind w:left="720" w:firstLine="1080"/>
       </w:pPr>
       <w:rPr>
         <w:rFonts w:cs="Arial" w:hAnsi="Arial" w:eastAsia="Arial" w:ascii="Arial"/>
@@ -4218,7 +4922,7 @@
       <w:lvlText w:val="%2."/>
       <w:lvlJc w:val="left"/>
       <w:pPr>
-        <w:ind w:left="1800" w:firstLine="1080"/>
+        <w:ind w:left="1800" w:firstLine="2880"/>
       </w:pPr>
       <w:rPr>
         <w:rFonts w:cs="Arial" w:hAnsi="Arial" w:eastAsia="Arial" w:ascii="Arial"/>
@@ -4230,7 +4934,7 @@
       <w:lvlText w:val="%3."/>
       <w:lvlJc w:val="left"/>
       <w:pPr>
-        <w:ind w:left="2160" w:firstLine="1440"/>
+        <w:ind w:left="2160" w:firstLine="3600"/>
       </w:pPr>
       <w:rPr>
         <w:rFonts w:cs="Arial" w:hAnsi="Arial" w:eastAsia="Arial" w:ascii="Arial"/>
@@ -4248,7 +4952,7 @@
       <w:lvlText w:val="%4."/>
       <w:lvlJc w:val="left"/>
       <w:pPr>
-        <w:ind w:left="2520" w:firstLine="1440"/>
+        <w:ind w:left="2520" w:firstLine="3960"/>
       </w:pPr>
       <w:rPr>
         <w:rFonts w:cs="Arial" w:hAnsi="Arial" w:eastAsia="Arial" w:ascii="Arial"/>
@@ -4260,7 +4964,7 @@
       <w:lvlText w:val="%5."/>
       <w:lvlJc w:val="left"/>
       <w:pPr>
-        <w:ind w:left="2880" w:firstLine="1800"/>
+        <w:ind w:left="2880" w:firstLine="4680"/>
       </w:pPr>
       <w:rPr>
         <w:rFonts w:cs="Arial" w:hAnsi="Arial" w:eastAsia="Arial" w:ascii="Arial"/>
@@ -4272,7 +4976,7 @@
       <w:lvlText w:val="%6."/>
       <w:lvlJc w:val="left"/>
       <w:pPr>
-        <w:ind w:left="3600" w:firstLine="2160"/>
+        <w:ind w:left="3600" w:firstLine="5760"/>
       </w:pPr>
       <w:rPr>
         <w:rFonts w:cs="Arial" w:hAnsi="Arial" w:eastAsia="Arial" w:ascii="Arial"/>
@@ -4284,7 +4988,7 @@
       <w:lvlText w:val="%7."/>
       <w:lvlJc w:val="left"/>
       <w:pPr>
-        <w:ind w:left="4320" w:firstLine="2520"/>
+        <w:ind w:left="4320" w:firstLine="6840"/>
       </w:pPr>
       <w:rPr>
         <w:rFonts w:cs="Arial" w:hAnsi="Arial" w:eastAsia="Arial" w:ascii="Arial"/>
@@ -4296,7 +5000,7 @@
       <w:lvlText w:val="%8."/>
       <w:lvlJc w:val="left"/>
       <w:pPr>
-        <w:ind w:left="4680" w:firstLine="2880"/>
+        <w:ind w:left="4680" w:firstLine="7560"/>
       </w:pPr>
       <w:rPr>
         <w:rFonts w:cs="Arial" w:hAnsi="Arial" w:eastAsia="Arial" w:ascii="Arial"/>
@@ -4308,559 +5012,128 @@
       <w:lvlText w:val="%9."/>
       <w:lvlJc w:val="left"/>
       <w:pPr>
-        <w:ind w:left="5400" w:firstLine="3240"/>
-      </w:pPr>
-      <w:rPr>
-        <w:rFonts w:cs="Arial" w:hAnsi="Arial" w:eastAsia="Arial" w:ascii="Arial"/>
-      </w:rPr>
-    </w:lvl>
-  </w:abstractNum>
-  <w:abstractNum w:abstractNumId="3">
-    <w:lvl w:ilvl="0">
-      <w:start w:val="1"/>
-      <w:numFmt w:val="bullet"/>
-      <w:lvlText w:val="●"/>
-      <w:lvlJc w:val="left"/>
-      <w:pPr>
-        <w:ind w:left="2160" w:firstLine="1800"/>
-      </w:pPr>
-      <w:rPr>
-        <w:u w:val="none"/>
-      </w:rPr>
-    </w:lvl>
-    <w:lvl w:ilvl="1">
-      <w:start w:val="1"/>
-      <w:numFmt w:val="bullet"/>
-      <w:lvlText w:val="○"/>
-      <w:lvlJc w:val="left"/>
-      <w:pPr>
-        <w:ind w:left="2880" w:firstLine="2520"/>
-      </w:pPr>
-      <w:rPr>
-        <w:u w:val="none"/>
-      </w:rPr>
-    </w:lvl>
-    <w:lvl w:ilvl="2">
-      <w:start w:val="1"/>
-      <w:numFmt w:val="bullet"/>
-      <w:lvlText w:val="■"/>
-      <w:lvlJc w:val="left"/>
-      <w:pPr>
-        <w:ind w:left="3600" w:firstLine="3240"/>
-      </w:pPr>
-      <w:rPr>
-        <w:u w:val="none"/>
-      </w:rPr>
-    </w:lvl>
-    <w:lvl w:ilvl="3">
-      <w:start w:val="1"/>
-      <w:numFmt w:val="bullet"/>
-      <w:lvlText w:val="●"/>
-      <w:lvlJc w:val="left"/>
-      <w:pPr>
-        <w:ind w:left="4320" w:firstLine="3960"/>
-      </w:pPr>
-      <w:rPr>
-        <w:u w:val="none"/>
-      </w:rPr>
-    </w:lvl>
-    <w:lvl w:ilvl="4">
-      <w:start w:val="1"/>
-      <w:numFmt w:val="bullet"/>
-      <w:lvlText w:val="○"/>
-      <w:lvlJc w:val="left"/>
-      <w:pPr>
-        <w:ind w:left="5040" w:firstLine="4680"/>
-      </w:pPr>
-      <w:rPr>
-        <w:u w:val="none"/>
-      </w:rPr>
-    </w:lvl>
-    <w:lvl w:ilvl="5">
-      <w:start w:val="1"/>
-      <w:numFmt w:val="bullet"/>
-      <w:lvlText w:val="■"/>
-      <w:lvlJc w:val="left"/>
-      <w:pPr>
-        <w:ind w:left="5760" w:firstLine="5400"/>
-      </w:pPr>
-      <w:rPr>
-        <w:u w:val="none"/>
-      </w:rPr>
-    </w:lvl>
-    <w:lvl w:ilvl="6">
-      <w:start w:val="1"/>
-      <w:numFmt w:val="bullet"/>
-      <w:lvlText w:val="●"/>
-      <w:lvlJc w:val="left"/>
-      <w:pPr>
-        <w:ind w:left="6480" w:firstLine="6120"/>
-      </w:pPr>
-      <w:rPr>
-        <w:u w:val="none"/>
-      </w:rPr>
-    </w:lvl>
-    <w:lvl w:ilvl="7">
-      <w:start w:val="1"/>
-      <w:numFmt w:val="bullet"/>
-      <w:lvlText w:val="○"/>
-      <w:lvlJc w:val="left"/>
-      <w:pPr>
-        <w:ind w:left="7200" w:firstLine="6840"/>
-      </w:pPr>
-      <w:rPr>
-        <w:u w:val="none"/>
-      </w:rPr>
-    </w:lvl>
-    <w:lvl w:ilvl="8">
-      <w:start w:val="1"/>
-      <w:numFmt w:val="bullet"/>
-      <w:lvlText w:val="■"/>
-      <w:lvlJc w:val="left"/>
-      <w:pPr>
-        <w:ind w:left="7920" w:firstLine="7560"/>
-      </w:pPr>
-      <w:rPr>
-        <w:u w:val="none"/>
-      </w:rPr>
-    </w:lvl>
-  </w:abstractNum>
-  <w:abstractNum w:abstractNumId="4">
-    <w:lvl w:ilvl="0">
-      <w:start w:val="1"/>
-      <w:numFmt w:val="bullet"/>
-      <w:lvlText w:val="●"/>
-      <w:lvlJc w:val="left"/>
-      <w:pPr>
-        <w:ind w:left="2160" w:firstLine="1800"/>
-      </w:pPr>
-      <w:rPr>
-        <w:u w:val="none"/>
-      </w:rPr>
-    </w:lvl>
-    <w:lvl w:ilvl="1">
-      <w:start w:val="1"/>
-      <w:numFmt w:val="bullet"/>
-      <w:lvlText w:val="○"/>
-      <w:lvlJc w:val="left"/>
-      <w:pPr>
-        <w:ind w:left="2880" w:firstLine="2520"/>
-      </w:pPr>
-      <w:rPr>
-        <w:u w:val="none"/>
-      </w:rPr>
-    </w:lvl>
-    <w:lvl w:ilvl="2">
-      <w:start w:val="1"/>
-      <w:numFmt w:val="bullet"/>
-      <w:lvlText w:val="■"/>
-      <w:lvlJc w:val="left"/>
-      <w:pPr>
-        <w:ind w:left="3600" w:firstLine="3240"/>
-      </w:pPr>
-      <w:rPr>
-        <w:u w:val="none"/>
-      </w:rPr>
-    </w:lvl>
-    <w:lvl w:ilvl="3">
-      <w:start w:val="1"/>
-      <w:numFmt w:val="bullet"/>
-      <w:lvlText w:val="●"/>
-      <w:lvlJc w:val="left"/>
-      <w:pPr>
-        <w:ind w:left="4320" w:firstLine="3960"/>
-      </w:pPr>
-      <w:rPr>
-        <w:u w:val="none"/>
-      </w:rPr>
-    </w:lvl>
-    <w:lvl w:ilvl="4">
-      <w:start w:val="1"/>
-      <w:numFmt w:val="bullet"/>
-      <w:lvlText w:val="○"/>
-      <w:lvlJc w:val="left"/>
-      <w:pPr>
-        <w:ind w:left="5040" w:firstLine="4680"/>
-      </w:pPr>
-      <w:rPr>
-        <w:u w:val="none"/>
-      </w:rPr>
-    </w:lvl>
-    <w:lvl w:ilvl="5">
-      <w:start w:val="1"/>
-      <w:numFmt w:val="bullet"/>
-      <w:lvlText w:val="■"/>
-      <w:lvlJc w:val="left"/>
-      <w:pPr>
-        <w:ind w:left="5760" w:firstLine="5400"/>
-      </w:pPr>
-      <w:rPr>
-        <w:u w:val="none"/>
-      </w:rPr>
-    </w:lvl>
-    <w:lvl w:ilvl="6">
-      <w:start w:val="1"/>
-      <w:numFmt w:val="bullet"/>
-      <w:lvlText w:val="●"/>
-      <w:lvlJc w:val="left"/>
-      <w:pPr>
-        <w:ind w:left="6480" w:firstLine="6120"/>
-      </w:pPr>
-      <w:rPr>
-        <w:u w:val="none"/>
-      </w:rPr>
-    </w:lvl>
-    <w:lvl w:ilvl="7">
-      <w:start w:val="1"/>
-      <w:numFmt w:val="bullet"/>
-      <w:lvlText w:val="○"/>
-      <w:lvlJc w:val="left"/>
-      <w:pPr>
-        <w:ind w:left="7200" w:firstLine="6840"/>
-      </w:pPr>
-      <w:rPr>
-        <w:u w:val="none"/>
-      </w:rPr>
-    </w:lvl>
-    <w:lvl w:ilvl="8">
-      <w:start w:val="1"/>
-      <w:numFmt w:val="bullet"/>
-      <w:lvlText w:val="■"/>
-      <w:lvlJc w:val="left"/>
-      <w:pPr>
-        <w:ind w:left="7920" w:firstLine="7560"/>
-      </w:pPr>
-      <w:rPr>
-        <w:u w:val="none"/>
-      </w:rPr>
-    </w:lvl>
-  </w:abstractNum>
-  <w:abstractNum w:abstractNumId="5">
-    <w:lvl w:ilvl="0">
-      <w:start w:val="1"/>
-      <w:numFmt w:val="bullet"/>
-      <w:lvlText w:val="●"/>
-      <w:lvlJc w:val="left"/>
-      <w:pPr>
-        <w:ind w:left="1440" w:firstLine="1080"/>
-      </w:pPr>
-      <w:rPr>
-        <w:u w:val="none"/>
-      </w:rPr>
-    </w:lvl>
-    <w:lvl w:ilvl="1">
-      <w:start w:val="1"/>
-      <w:numFmt w:val="bullet"/>
-      <w:lvlText w:val="○"/>
-      <w:lvlJc w:val="left"/>
-      <w:pPr>
-        <w:ind w:left="2160" w:firstLine="1800"/>
-      </w:pPr>
-      <w:rPr>
-        <w:u w:val="none"/>
-      </w:rPr>
-    </w:lvl>
-    <w:lvl w:ilvl="2">
-      <w:start w:val="1"/>
-      <w:numFmt w:val="bullet"/>
-      <w:lvlText w:val="■"/>
-      <w:lvlJc w:val="left"/>
-      <w:pPr>
-        <w:ind w:left="2880" w:firstLine="2520"/>
-      </w:pPr>
-      <w:rPr>
-        <w:u w:val="none"/>
-      </w:rPr>
-    </w:lvl>
-    <w:lvl w:ilvl="3">
-      <w:start w:val="1"/>
-      <w:numFmt w:val="bullet"/>
-      <w:lvlText w:val="●"/>
-      <w:lvlJc w:val="left"/>
-      <w:pPr>
-        <w:ind w:left="3600" w:firstLine="3240"/>
-      </w:pPr>
-      <w:rPr>
-        <w:u w:val="none"/>
-      </w:rPr>
-    </w:lvl>
-    <w:lvl w:ilvl="4">
-      <w:start w:val="1"/>
-      <w:numFmt w:val="bullet"/>
-      <w:lvlText w:val="○"/>
-      <w:lvlJc w:val="left"/>
-      <w:pPr>
-        <w:ind w:left="4320" w:firstLine="3960"/>
-      </w:pPr>
-      <w:rPr>
-        <w:u w:val="none"/>
-      </w:rPr>
-    </w:lvl>
-    <w:lvl w:ilvl="5">
-      <w:start w:val="1"/>
-      <w:numFmt w:val="bullet"/>
-      <w:lvlText w:val="■"/>
-      <w:lvlJc w:val="left"/>
-      <w:pPr>
-        <w:ind w:left="5040" w:firstLine="4680"/>
-      </w:pPr>
-      <w:rPr>
-        <w:u w:val="none"/>
-      </w:rPr>
-    </w:lvl>
-    <w:lvl w:ilvl="6">
-      <w:start w:val="1"/>
-      <w:numFmt w:val="bullet"/>
-      <w:lvlText w:val="●"/>
-      <w:lvlJc w:val="left"/>
-      <w:pPr>
-        <w:ind w:left="5760" w:firstLine="5400"/>
-      </w:pPr>
-      <w:rPr>
-        <w:u w:val="none"/>
-      </w:rPr>
-    </w:lvl>
-    <w:lvl w:ilvl="7">
-      <w:start w:val="1"/>
-      <w:numFmt w:val="bullet"/>
-      <w:lvlText w:val="○"/>
-      <w:lvlJc w:val="left"/>
-      <w:pPr>
-        <w:ind w:left="6480" w:firstLine="6120"/>
-      </w:pPr>
-      <w:rPr>
-        <w:u w:val="none"/>
-      </w:rPr>
-    </w:lvl>
-    <w:lvl w:ilvl="8">
-      <w:start w:val="1"/>
-      <w:numFmt w:val="bullet"/>
-      <w:lvlText w:val="■"/>
-      <w:lvlJc w:val="left"/>
-      <w:pPr>
-        <w:ind w:left="7200" w:firstLine="6840"/>
-      </w:pPr>
-      <w:rPr>
-        <w:u w:val="none"/>
-      </w:rPr>
-    </w:lvl>
-  </w:abstractNum>
-  <w:abstractNum w:abstractNumId="6">
-    <w:lvl w:ilvl="0">
-      <w:start w:val="1"/>
-      <w:numFmt w:val="bullet"/>
-      <w:lvlText w:val="●"/>
-      <w:lvlJc w:val="left"/>
-      <w:pPr>
-        <w:ind w:left="1440" w:firstLine="1080"/>
-      </w:pPr>
-      <w:rPr>
-        <w:u w:val="none"/>
-      </w:rPr>
-    </w:lvl>
-    <w:lvl w:ilvl="1">
-      <w:start w:val="1"/>
-      <w:numFmt w:val="bullet"/>
-      <w:lvlText w:val="○"/>
-      <w:lvlJc w:val="left"/>
-      <w:pPr>
-        <w:ind w:left="2160" w:firstLine="1800"/>
-      </w:pPr>
-      <w:rPr>
-        <w:u w:val="none"/>
-      </w:rPr>
-    </w:lvl>
-    <w:lvl w:ilvl="2">
-      <w:start w:val="1"/>
-      <w:numFmt w:val="bullet"/>
-      <w:lvlText w:val="■"/>
-      <w:lvlJc w:val="left"/>
-      <w:pPr>
-        <w:ind w:left="2880" w:firstLine="2520"/>
-      </w:pPr>
-      <w:rPr>
-        <w:u w:val="none"/>
-      </w:rPr>
-    </w:lvl>
-    <w:lvl w:ilvl="3">
-      <w:start w:val="1"/>
-      <w:numFmt w:val="bullet"/>
-      <w:lvlText w:val="●"/>
-      <w:lvlJc w:val="left"/>
-      <w:pPr>
-        <w:ind w:left="3600" w:firstLine="3240"/>
-      </w:pPr>
-      <w:rPr>
-        <w:u w:val="none"/>
-      </w:rPr>
-    </w:lvl>
-    <w:lvl w:ilvl="4">
-      <w:start w:val="1"/>
-      <w:numFmt w:val="bullet"/>
-      <w:lvlText w:val="○"/>
-      <w:lvlJc w:val="left"/>
-      <w:pPr>
-        <w:ind w:left="4320" w:firstLine="3960"/>
-      </w:pPr>
-      <w:rPr>
-        <w:u w:val="none"/>
-      </w:rPr>
-    </w:lvl>
-    <w:lvl w:ilvl="5">
-      <w:start w:val="1"/>
-      <w:numFmt w:val="bullet"/>
-      <w:lvlText w:val="■"/>
-      <w:lvlJc w:val="left"/>
-      <w:pPr>
-        <w:ind w:left="5040" w:firstLine="4680"/>
-      </w:pPr>
-      <w:rPr>
-        <w:u w:val="none"/>
-      </w:rPr>
-    </w:lvl>
-    <w:lvl w:ilvl="6">
-      <w:start w:val="1"/>
-      <w:numFmt w:val="bullet"/>
-      <w:lvlText w:val="●"/>
-      <w:lvlJc w:val="left"/>
-      <w:pPr>
-        <w:ind w:left="5760" w:firstLine="5400"/>
-      </w:pPr>
-      <w:rPr>
-        <w:u w:val="none"/>
-      </w:rPr>
-    </w:lvl>
-    <w:lvl w:ilvl="7">
-      <w:start w:val="1"/>
-      <w:numFmt w:val="bullet"/>
-      <w:lvlText w:val="○"/>
-      <w:lvlJc w:val="left"/>
-      <w:pPr>
-        <w:ind w:left="6480" w:firstLine="6120"/>
-      </w:pPr>
-      <w:rPr>
-        <w:u w:val="none"/>
-      </w:rPr>
-    </w:lvl>
-    <w:lvl w:ilvl="8">
-      <w:start w:val="1"/>
-      <w:numFmt w:val="bullet"/>
-      <w:lvlText w:val="■"/>
-      <w:lvlJc w:val="left"/>
-      <w:pPr>
-        <w:ind w:left="7200" w:firstLine="6840"/>
-      </w:pPr>
-      <w:rPr>
-        <w:u w:val="none"/>
+        <w:ind w:left="5400" w:firstLine="8640"/>
+      </w:pPr>
+      <w:rPr>
+        <w:rFonts w:cs="Arial" w:hAnsi="Arial" w:eastAsia="Arial" w:ascii="Arial"/>
       </w:rPr>
     </w:lvl>
   </w:abstractNum>
   <w:abstractNum w:abstractNumId="7">
     <w:lvl w:ilvl="0">
       <w:start w:val="1"/>
-      <w:numFmt w:val="decimal"/>
-      <w:lvlText w:val="%1."/>
-      <w:lvlJc w:val="left"/>
-      <w:pPr>
-        <w:ind w:left="1440" w:firstLine="1080"/>
-      </w:pPr>
-      <w:rPr>
+      <w:numFmt w:val="bullet"/>
+      <w:lvlText w:val="●"/>
+      <w:lvlJc w:val="left"/>
+      <w:pPr>
+        <w:ind w:left="1440" w:firstLine="2520"/>
+      </w:pPr>
+      <w:rPr>
+        <w:rFonts w:cs="Arial" w:hAnsi="Arial" w:eastAsia="Arial" w:ascii="Arial"/>
         <w:u w:val="none"/>
       </w:rPr>
     </w:lvl>
     <w:lvl w:ilvl="1">
       <w:start w:val="1"/>
-      <w:numFmt w:val="lowerLetter"/>
-      <w:lvlText w:val="%2."/>
-      <w:lvlJc w:val="left"/>
-      <w:pPr>
-        <w:ind w:left="2160" w:firstLine="1800"/>
-      </w:pPr>
-      <w:rPr>
+      <w:numFmt w:val="bullet"/>
+      <w:lvlText w:val="○"/>
+      <w:lvlJc w:val="left"/>
+      <w:pPr>
+        <w:ind w:left="2160" w:firstLine="3960"/>
+      </w:pPr>
+      <w:rPr>
+        <w:rFonts w:cs="Arial" w:hAnsi="Arial" w:eastAsia="Arial" w:ascii="Arial"/>
         <w:u w:val="none"/>
       </w:rPr>
     </w:lvl>
     <w:lvl w:ilvl="2">
       <w:start w:val="1"/>
-      <w:numFmt w:val="lowerRoman"/>
-      <w:lvlText w:val="%3."/>
-      <w:lvlJc w:val="left"/>
-      <w:pPr>
-        <w:ind w:left="2880" w:firstLine="2520"/>
-      </w:pPr>
-      <w:rPr>
+      <w:numFmt w:val="bullet"/>
+      <w:lvlText w:val="■"/>
+      <w:lvlJc w:val="left"/>
+      <w:pPr>
+        <w:ind w:left="2880" w:firstLine="5400"/>
+      </w:pPr>
+      <w:rPr>
+        <w:rFonts w:cs="Arial" w:hAnsi="Arial" w:eastAsia="Arial" w:ascii="Arial"/>
         <w:u w:val="none"/>
       </w:rPr>
     </w:lvl>
     <w:lvl w:ilvl="3">
       <w:start w:val="1"/>
-      <w:numFmt w:val="decimal"/>
-      <w:lvlText w:val="%4."/>
-      <w:lvlJc w:val="left"/>
-      <w:pPr>
-        <w:ind w:left="3600" w:firstLine="3240"/>
-      </w:pPr>
-      <w:rPr>
+      <w:numFmt w:val="bullet"/>
+      <w:lvlText w:val="●"/>
+      <w:lvlJc w:val="left"/>
+      <w:pPr>
+        <w:ind w:left="3600" w:firstLine="6840"/>
+      </w:pPr>
+      <w:rPr>
+        <w:rFonts w:cs="Arial" w:hAnsi="Arial" w:eastAsia="Arial" w:ascii="Arial"/>
         <w:u w:val="none"/>
       </w:rPr>
     </w:lvl>
     <w:lvl w:ilvl="4">
       <w:start w:val="1"/>
-      <w:numFmt w:val="lowerLetter"/>
-      <w:lvlText w:val="%5."/>
-      <w:lvlJc w:val="left"/>
-      <w:pPr>
-        <w:ind w:left="4320" w:firstLine="3960"/>
-      </w:pPr>
-      <w:rPr>
+      <w:numFmt w:val="bullet"/>
+      <w:lvlText w:val="○"/>
+      <w:lvlJc w:val="left"/>
+      <w:pPr>
+        <w:ind w:left="4320" w:firstLine="8280"/>
+      </w:pPr>
+      <w:rPr>
+        <w:rFonts w:cs="Arial" w:hAnsi="Arial" w:eastAsia="Arial" w:ascii="Arial"/>
         <w:u w:val="none"/>
       </w:rPr>
     </w:lvl>
     <w:lvl w:ilvl="5">
       <w:start w:val="1"/>
-      <w:numFmt w:val="lowerRoman"/>
-      <w:lvlText w:val="%6."/>
-      <w:lvlJc w:val="left"/>
-      <w:pPr>
-        <w:ind w:left="5040" w:firstLine="4680"/>
-      </w:pPr>
-      <w:rPr>
+      <w:numFmt w:val="bullet"/>
+      <w:lvlText w:val="■"/>
+      <w:lvlJc w:val="left"/>
+      <w:pPr>
+        <w:ind w:left="5040" w:firstLine="9720"/>
+      </w:pPr>
+      <w:rPr>
+        <w:rFonts w:cs="Arial" w:hAnsi="Arial" w:eastAsia="Arial" w:ascii="Arial"/>
         <w:u w:val="none"/>
       </w:rPr>
     </w:lvl>
     <w:lvl w:ilvl="6">
       <w:start w:val="1"/>
-      <w:numFmt w:val="decimal"/>
-      <w:lvlText w:val="%7."/>
-      <w:lvlJc w:val="left"/>
-      <w:pPr>
-        <w:ind w:left="5760" w:firstLine="5400"/>
-      </w:pPr>
-      <w:rPr>
+      <w:numFmt w:val="bullet"/>
+      <w:lvlText w:val="●"/>
+      <w:lvlJc w:val="left"/>
+      <w:pPr>
+        <w:ind w:left="5760" w:firstLine="11160"/>
+      </w:pPr>
+      <w:rPr>
+        <w:rFonts w:cs="Arial" w:hAnsi="Arial" w:eastAsia="Arial" w:ascii="Arial"/>
         <w:u w:val="none"/>
       </w:rPr>
     </w:lvl>
     <w:lvl w:ilvl="7">
       <w:start w:val="1"/>
-      <w:numFmt w:val="lowerLetter"/>
-      <w:lvlText w:val="%8."/>
-      <w:lvlJc w:val="left"/>
-      <w:pPr>
-        <w:ind w:left="6480" w:firstLine="6120"/>
-      </w:pPr>
-      <w:rPr>
+      <w:numFmt w:val="bullet"/>
+      <w:lvlText w:val="○"/>
+      <w:lvlJc w:val="left"/>
+      <w:pPr>
+        <w:ind w:left="6480" w:firstLine="12600"/>
+      </w:pPr>
+      <w:rPr>
+        <w:rFonts w:cs="Arial" w:hAnsi="Arial" w:eastAsia="Arial" w:ascii="Arial"/>
         <w:u w:val="none"/>
       </w:rPr>
     </w:lvl>
     <w:lvl w:ilvl="8">
       <w:start w:val="1"/>
-      <w:numFmt w:val="lowerRoman"/>
-      <w:lvlText w:val="%9."/>
-      <w:lvlJc w:val="left"/>
-      <w:pPr>
-        <w:ind w:left="7200" w:firstLine="6840"/>
-      </w:pPr>
-      <w:rPr>
+      <w:numFmt w:val="bullet"/>
+      <w:lvlText w:val="■"/>
+      <w:lvlJc w:val="left"/>
+      <w:pPr>
+        <w:ind w:left="7200" w:firstLine="14040"/>
+      </w:pPr>
+      <w:rPr>
+        <w:rFonts w:cs="Arial" w:hAnsi="Arial" w:eastAsia="Arial" w:ascii="Arial"/>
         <w:u w:val="none"/>
       </w:rPr>
     </w:lvl>
@@ -4916,8 +5189,7 @@
     <w:next w:val="Normal"/>
     <w:pPr>
       <w:spacing w:lineRule="auto" w:after="0" w:line="276" w:before="480"/>
-      <w:ind w:left="720" w:right="0" w:hanging="359"/>
-      <w:contextualSpacing w:val="1"/>
+      <w:ind w:left="720" w:right="0" w:hanging="358"/>
       <w:jc w:val="left"/>
     </w:pPr>
     <w:rPr>
@@ -4938,7 +5210,7 @@
     <w:next w:val="Normal"/>
     <w:pPr>
       <w:spacing w:lineRule="auto" w:after="0" w:line="276" w:before="200"/>
-      <w:ind w:left="1800" w:right="0" w:hanging="719"/>
+      <w:ind w:left="1800" w:right="0" w:hanging="718"/>
       <w:jc w:val="left"/>
     </w:pPr>
     <w:rPr>
@@ -4959,7 +5231,7 @@
     <w:next w:val="Normal"/>
     <w:pPr>
       <w:spacing w:lineRule="auto" w:after="0" w:line="271" w:before="200"/>
-      <w:ind w:left="2160" w:right="0" w:hanging="719"/>
+      <w:ind w:left="2160" w:right="0" w:hanging="718"/>
       <w:jc w:val="left"/>
     </w:pPr>
     <w:rPr>

</xml_diff>